<commit_message>
Temp save to work from home
</commit_message>
<xml_diff>
--- a/docs/Presentation 12-08-2023.docx
+++ b/docs/Presentation 12-08-2023.docx
@@ -2,18 +2,83 @@
 <file path=word/document.xml><?xml version="1.0" encoding="utf-8"?>
 <w:document xmlns:wpc="http://schemas.microsoft.com/office/word/2010/wordprocessingCanvas" xmlns:cx="http://schemas.microsoft.com/office/drawing/2014/chartex" xmlns:cx1="http://schemas.microsoft.com/office/drawing/2015/9/8/chartex" xmlns:cx2="http://schemas.microsoft.com/office/drawing/2015/10/21/chartex" xmlns:cx3="http://schemas.microsoft.com/office/drawing/2016/5/9/chartex" xmlns:cx4="http://schemas.microsoft.com/office/drawing/2016/5/10/chartex" xmlns:cx5="http://schemas.microsoft.com/office/drawing/2016/5/11/chartex" xmlns:cx6="http://schemas.microsoft.com/office/drawing/2016/5/12/chartex" xmlns:cx7="http://schemas.microsoft.com/office/drawing/2016/5/13/chartex" xmlns:cx8="http://schemas.microsoft.com/office/drawing/2016/5/14/chartex" xmlns:mc="http://schemas.openxmlformats.org/markup-compatibility/2006" xmlns:aink="http://schemas.microsoft.com/office/drawing/2016/ink" xmlns:am3d="http://schemas.microsoft.com/office/drawing/2017/model3d" xmlns:o="urn:schemas-microsoft-com:office:office" xmlns:oel="http://schemas.microsoft.com/office/2019/extlst" xmlns:r="http://schemas.openxmlformats.org/officeDocument/2006/relationships" xmlns:m="http://schemas.openxmlformats.org/officeDocument/2006/math" xmlns:v="urn:schemas-microsoft-com:vml" xmlns:wp14="http://schemas.microsoft.com/office/word/2010/wordprocessingDrawing" xmlns:wp="http://schemas.openxmlformats.org/drawingml/2006/wordprocessingDrawing" xmlns:w10="urn:schemas-microsoft-com:office:word" xmlns:w="http://schemas.openxmlformats.org/wordprocessingml/2006/main" xmlns:w14="http://schemas.microsoft.com/office/word/2010/wordml" xmlns:w15="http://schemas.microsoft.com/office/word/2012/wordml" xmlns:w16cex="http://schemas.microsoft.com/office/word/2018/wordml/cex" xmlns:w16cid="http://schemas.microsoft.com/office/word/2016/wordml/cid" xmlns:w16="http://schemas.microsoft.com/office/word/2018/wordml" xmlns:w16sdtdh="http://schemas.microsoft.com/office/word/2020/wordml/sdtdatahash" xmlns:w16se="http://schemas.microsoft.com/office/word/2015/wordml/symex" xmlns:wpg="http://schemas.microsoft.com/office/word/2010/wordprocessingGroup" xmlns:wpi="http://schemas.microsoft.com/office/word/2010/wordprocessingInk" xmlns:wne="http://schemas.microsoft.com/office/word/2006/wordml" xmlns:wps="http://schemas.microsoft.com/office/word/2010/wordprocessingShape" mc:Ignorable="w14 w15 w16se w16cid w16 w16cex w16sdtdh wp14">
   <w:body>
+    <w:p/>
+    <w:p>
+      <w:pPr>
+        <w:jc w:val="center"/>
+      </w:pPr>
+      <w:r>
+        <w:rPr>
+          <w:noProof/>
+        </w:rPr>
+        <w:drawing>
+          <wp:inline distT="0" distB="0" distL="0" distR="0" wp14:anchorId="424B9E07" wp14:editId="3C626674">
+            <wp:extent cx="9144000" cy="4596130"/>
+            <wp:effectExtent l="57150" t="57150" r="114300" b="109220"/>
+            <wp:docPr id="1464333701" name="Picture 5" descr="Graphical user interface, calendar&#10;&#10;Description automatically generated"/>
+            <wp:cNvGraphicFramePr>
+              <a:graphicFrameLocks xmlns:a="http://schemas.openxmlformats.org/drawingml/2006/main" noChangeAspect="1"/>
+            </wp:cNvGraphicFramePr>
+            <a:graphic xmlns:a="http://schemas.openxmlformats.org/drawingml/2006/main">
+              <a:graphicData uri="http://schemas.openxmlformats.org/drawingml/2006/picture">
+                <pic:pic xmlns:pic="http://schemas.openxmlformats.org/drawingml/2006/picture">
+                  <pic:nvPicPr>
+                    <pic:cNvPr id="1464333701" name="Picture 5" descr="Graphical user interface, calendar&#10;&#10;Description automatically generated"/>
+                    <pic:cNvPicPr/>
+                  </pic:nvPicPr>
+                  <pic:blipFill>
+                    <a:blip r:embed="rId5">
+                      <a:extLst>
+                        <a:ext uri="{28A0092B-C50C-407E-A947-70E740481C1C}">
+                          <a14:useLocalDpi xmlns:a14="http://schemas.microsoft.com/office/drawing/2010/main" val="0"/>
+                        </a:ext>
+                      </a:extLst>
+                    </a:blip>
+                    <a:stretch>
+                      <a:fillRect/>
+                    </a:stretch>
+                  </pic:blipFill>
+                  <pic:spPr>
+                    <a:xfrm>
+                      <a:off x="0" y="0"/>
+                      <a:ext cx="9144000" cy="4596130"/>
+                    </a:xfrm>
+                    <a:prstGeom prst="rect">
+                      <a:avLst/>
+                    </a:prstGeom>
+                    <a:ln w="19050" cap="sq">
+                      <a:solidFill>
+                        <a:srgbClr val="000000"/>
+                      </a:solidFill>
+                      <a:prstDash val="solid"/>
+                      <a:miter lim="800000"/>
+                    </a:ln>
+                    <a:effectLst>
+                      <a:outerShdw blurRad="50800" dist="38100" dir="2700000" algn="tl" rotWithShape="0">
+                        <a:srgbClr val="000000">
+                          <a:alpha val="43000"/>
+                        </a:srgbClr>
+                      </a:outerShdw>
+                    </a:effectLst>
+                  </pic:spPr>
+                </pic:pic>
+              </a:graphicData>
+            </a:graphic>
+          </wp:inline>
+        </w:drawing>
+      </w:r>
+    </w:p>
+    <w:p/>
+    <w:p/>
+    <w:p/>
+    <w:p>
+      <w:r>
+        <w:t xml:space="preserve"> </w:t>
+      </w:r>
+    </w:p>
     <w:p>
       <w:pPr>
         <w:pStyle w:val="Heading1"/>
-      </w:pPr>
-      <w:r>
-        <w:t>Example</w:t>
-      </w:r>
-    </w:p>
-    <w:p/>
-    <w:p>
-      <w:pPr>
-        <w:pStyle w:val="Heading2"/>
       </w:pPr>
       <w:r>
         <w:t>Resource Description Framework (RDF)</w:t>
@@ -29,27 +94,343 @@
         </w:numPr>
       </w:pPr>
       <w:r>
-        <w:t>RDF represents information using semantic triples, which comprise a subject, predicate, and object.</w:t>
+        <w:lastRenderedPageBreak/>
+        <w:t>Is a World Wide Web Consortium (W3C) standard originally designed as a data model for metadata.</w:t>
+      </w:r>
+    </w:p>
+    <w:p>
+      <w:pPr>
+        <w:pStyle w:val="ListParagraph"/>
+        <w:numPr>
+          <w:ilvl w:val="0"/>
+          <w:numId w:val="4"/>
+        </w:numPr>
+      </w:pPr>
+      <w:r>
+        <w:t xml:space="preserve">RDF is a directed graph composed of triple statements. </w:t>
+      </w:r>
+    </w:p>
+    <w:p>
+      <w:pPr>
+        <w:pStyle w:val="ListParagraph"/>
+        <w:numPr>
+          <w:ilvl w:val="0"/>
+          <w:numId w:val="4"/>
+        </w:numPr>
+      </w:pPr>
+      <w:r>
+        <w:t xml:space="preserve">An RDF graph statement is represented by: </w:t>
+      </w:r>
+    </w:p>
+    <w:p>
+      <w:pPr>
+        <w:pStyle w:val="ListParagraph"/>
+        <w:numPr>
+          <w:ilvl w:val="1"/>
+          <w:numId w:val="4"/>
+        </w:numPr>
+      </w:pPr>
+      <w:r>
+        <w:t xml:space="preserve">a node for the </w:t>
+      </w:r>
+      <w:r>
+        <w:rPr>
+          <w:i/>
+          <w:iCs/>
+        </w:rPr>
+        <w:t>subject</w:t>
+      </w:r>
+      <w:r>
+        <w:t>,</w:t>
+      </w:r>
+    </w:p>
+    <w:p>
+      <w:pPr>
+        <w:pStyle w:val="ListParagraph"/>
+        <w:numPr>
+          <w:ilvl w:val="1"/>
+          <w:numId w:val="4"/>
+        </w:numPr>
+      </w:pPr>
+      <w:r>
+        <w:t xml:space="preserve">an arc that goes from a subject to an object for the </w:t>
+      </w:r>
+      <w:r>
+        <w:rPr>
+          <w:i/>
+          <w:iCs/>
+        </w:rPr>
+        <w:t>predicate</w:t>
+      </w:r>
+      <w:r>
+        <w:t xml:space="preserve">, and </w:t>
+      </w:r>
+    </w:p>
+    <w:p>
+      <w:pPr>
+        <w:pStyle w:val="ListParagraph"/>
+        <w:numPr>
+          <w:ilvl w:val="1"/>
+          <w:numId w:val="4"/>
+        </w:numPr>
+      </w:pPr>
+      <w:r>
+        <w:t xml:space="preserve">a node for the </w:t>
+      </w:r>
+      <w:r>
+        <w:rPr>
+          <w:i/>
+          <w:iCs/>
+        </w:rPr>
+        <w:t>object</w:t>
+      </w:r>
+      <w:r>
+        <w:t xml:space="preserve">. </w:t>
+      </w:r>
+    </w:p>
+    <w:p>
+      <w:pPr>
+        <w:ind w:left="1080"/>
+      </w:pPr>
+      <w:r>
+        <w:rPr>
+          <w:noProof/>
+        </w:rPr>
+        <w:drawing>
+          <wp:inline distT="0" distB="0" distL="0" distR="0" wp14:anchorId="31DA3EEB" wp14:editId="3D81CD38">
+            <wp:extent cx="3476625" cy="801314"/>
+            <wp:effectExtent l="152400" t="114300" r="142875" b="170815"/>
+            <wp:docPr id="269639039" name="Picture 1" descr="Graphical user interface&#10;&#10;Description automatically generated with medium confidence"/>
+            <wp:cNvGraphicFramePr>
+              <a:graphicFrameLocks xmlns:a="http://schemas.openxmlformats.org/drawingml/2006/main" noChangeAspect="1"/>
+            </wp:cNvGraphicFramePr>
+            <a:graphic xmlns:a="http://schemas.openxmlformats.org/drawingml/2006/main">
+              <a:graphicData uri="http://schemas.openxmlformats.org/drawingml/2006/picture">
+                <pic:pic xmlns:pic="http://schemas.openxmlformats.org/drawingml/2006/picture">
+                  <pic:nvPicPr>
+                    <pic:cNvPr id="269639039" name="Picture 1" descr="Graphical user interface&#10;&#10;Description automatically generated with medium confidence"/>
+                    <pic:cNvPicPr/>
+                  </pic:nvPicPr>
+                  <pic:blipFill>
+                    <a:blip r:embed="rId6"/>
+                    <a:stretch>
+                      <a:fillRect/>
+                    </a:stretch>
+                  </pic:blipFill>
+                  <pic:spPr>
+                    <a:xfrm>
+                      <a:off x="0" y="0"/>
+                      <a:ext cx="3538192" cy="815504"/>
+                    </a:xfrm>
+                    <a:prstGeom prst="rect">
+                      <a:avLst/>
+                    </a:prstGeom>
+                    <a:solidFill>
+                      <a:srgbClr val="FFFFFF">
+                        <a:shade val="85000"/>
+                      </a:srgbClr>
+                    </a:solidFill>
+                    <a:ln w="88900" cap="sq">
+                      <a:solidFill>
+                        <a:srgbClr val="FFFFFF"/>
+                      </a:solidFill>
+                      <a:miter lim="800000"/>
+                    </a:ln>
+                    <a:effectLst>
+                      <a:outerShdw blurRad="55000" dist="18000" dir="5400000" algn="tl" rotWithShape="0">
+                        <a:srgbClr val="000000">
+                          <a:alpha val="40000"/>
+                        </a:srgbClr>
+                      </a:outerShdw>
+                    </a:effectLst>
+                    <a:scene3d>
+                      <a:camera prst="orthographicFront"/>
+                      <a:lightRig rig="twoPt" dir="t">
+                        <a:rot lat="0" lon="0" rev="7200000"/>
+                      </a:lightRig>
+                    </a:scene3d>
+                    <a:sp3d>
+                      <a:bevelT w="25400" h="19050"/>
+                      <a:contourClr>
+                        <a:srgbClr val="FFFFFF"/>
+                      </a:contourClr>
+                    </a:sp3d>
+                  </pic:spPr>
+                </pic:pic>
+              </a:graphicData>
+            </a:graphic>
+          </wp:inline>
+        </w:drawing>
+      </w:r>
+    </w:p>
+    <w:p>
+      <w:pPr>
+        <w:pStyle w:val="ListParagraph"/>
+        <w:numPr>
+          <w:ilvl w:val="0"/>
+          <w:numId w:val="4"/>
+        </w:numPr>
+      </w:pPr>
+      <w:r>
+        <w:t>Each of the three parts of the statement can be identified by a Uniform Resource Identifier (URI).</w:t>
+      </w:r>
+    </w:p>
+    <w:p>
+      <w:pPr>
+        <w:pStyle w:val="ListParagraph"/>
+        <w:numPr>
+          <w:ilvl w:val="0"/>
+          <w:numId w:val="4"/>
+        </w:numPr>
+      </w:pPr>
+      <w:r>
+        <w:t>The</w:t>
+      </w:r>
+      <w:r>
+        <w:t xml:space="preserve"> object can also be a literal value.</w:t>
+      </w:r>
+    </w:p>
+    <w:p>
+      <w:pPr>
+        <w:pStyle w:val="ListParagraph"/>
+        <w:numPr>
+          <w:ilvl w:val="0"/>
+          <w:numId w:val="4"/>
+        </w:numPr>
+      </w:pPr>
+      <w:r>
+        <w:t>The subject denotes the resource</w:t>
+      </w:r>
+      <w:r>
+        <w:t>, and is expressed as either a uniform resource identifier (URI) or a blank node.</w:t>
+      </w:r>
+    </w:p>
+    <w:p>
+      <w:pPr>
+        <w:pStyle w:val="ListParagraph"/>
+        <w:numPr>
+          <w:ilvl w:val="0"/>
+          <w:numId w:val="4"/>
+        </w:numPr>
+      </w:pPr>
+      <w:r>
+        <w:t>The predicate denotes traits or aspects of the resource and expresses a relationship between the subject and the object.</w:t>
+      </w:r>
+    </w:p>
+    <w:p>
+      <w:pPr>
+        <w:pStyle w:val="ListParagraph"/>
+        <w:numPr>
+          <w:ilvl w:val="0"/>
+          <w:numId w:val="4"/>
+        </w:numPr>
+      </w:pPr>
+      <w:r>
+        <w:t>RDF triples may be stored in a type of database called a triplestore.</w:t>
+      </w:r>
+    </w:p>
+    <w:p>
+      <w:pPr>
+        <w:pStyle w:val="ListParagraph"/>
+        <w:numPr>
+          <w:ilvl w:val="0"/>
+          <w:numId w:val="4"/>
+        </w:numPr>
+      </w:pPr>
+      <w:r>
+        <w:t>This simple, flexible data model has a lot of expressive power to represent complex situations, relationships, and other things of interest, while also being appropriately abstract.</w:t>
+      </w:r>
+    </w:p>
+    <w:p>
+      <w:pPr>
+        <w:pStyle w:val="ListParagraph"/>
+        <w:numPr>
+          <w:ilvl w:val="0"/>
+          <w:numId w:val="4"/>
+        </w:numPr>
+      </w:pPr>
+      <w:r>
+        <w:t>TTL is the most widely used notation.</w:t>
+      </w:r>
+    </w:p>
+    <w:p>
+      <w:pPr>
+        <w:pStyle w:val="ListParagraph"/>
+        <w:numPr>
+          <w:ilvl w:val="0"/>
+          <w:numId w:val="4"/>
+        </w:numPr>
+      </w:pPr>
+      <w:r>
+        <w:t>SPARQL is a standard query language for RDF graphs.</w:t>
+      </w:r>
+    </w:p>
+    <w:p>
+      <w:pPr>
+        <w:pStyle w:val="ListParagraph"/>
+        <w:numPr>
+          <w:ilvl w:val="0"/>
+          <w:numId w:val="4"/>
+        </w:numPr>
+      </w:pPr>
+      <w:r>
+        <w:t>Example</w:t>
+      </w:r>
+    </w:p>
+    <w:p>
+      <w:pPr>
+        <w:ind w:left="720"/>
+      </w:pPr>
+      <w:r>
+        <w:t>“The sky has the color blue”</w:t>
+      </w:r>
+    </w:p>
+    <w:p>
+      <w:pPr>
+        <w:pStyle w:val="ListParagraph"/>
+        <w:numPr>
+          <w:ilvl w:val="1"/>
+          <w:numId w:val="4"/>
+        </w:numPr>
+      </w:pPr>
+      <w:r>
+        <w:t>subject is “sky”</w:t>
+      </w:r>
+    </w:p>
+    <w:p>
+      <w:pPr>
+        <w:pStyle w:val="ListParagraph"/>
+        <w:numPr>
+          <w:ilvl w:val="1"/>
+          <w:numId w:val="4"/>
+        </w:numPr>
+      </w:pPr>
+      <w:r>
+        <w:t>predicate denotes “has the color”</w:t>
+      </w:r>
+    </w:p>
+    <w:p>
+      <w:pPr>
+        <w:pStyle w:val="ListParagraph"/>
+        <w:numPr>
+          <w:ilvl w:val="1"/>
+          <w:numId w:val="4"/>
+        </w:numPr>
+      </w:pPr>
+      <w:r>
+        <w:t>object denotes “blue”</w:t>
       </w:r>
     </w:p>
     <w:p/>
     <w:p>
       <w:pPr>
-        <w:pStyle w:val="Heading2"/>
+        <w:pStyle w:val="Heading1"/>
       </w:pPr>
       <w:r>
         <w:t>TTL</w:t>
       </w:r>
     </w:p>
     <w:p/>
-    <w:p>
-      <w:pPr>
-        <w:ind w:left="720"/>
-      </w:pPr>
-      <w:r>
-        <w:t>Turtle</w:t>
-      </w:r>
-    </w:p>
     <w:p>
       <w:pPr>
         <w:pStyle w:val="ListParagraph"/>
@@ -59,7 +440,14 @@
         </w:numPr>
       </w:pPr>
       <w:r>
-        <w:t xml:space="preserve">Each item in the triple is expressed as a Web URI. </w:t>
+        <w:t xml:space="preserve">TTL (pronounced “turtle”) stands for </w:t>
+      </w:r>
+      <w:r>
+        <w:rPr>
+          <w:i/>
+          <w:iCs/>
+        </w:rPr>
+        <w:t>Terse RDF Triple Language</w:t>
       </w:r>
     </w:p>
     <w:p>
@@ -71,22 +459,16 @@
         </w:numPr>
       </w:pPr>
       <w:r>
-        <w:t>Turtle provides a way to group three URIs to make a triple</w:t>
-      </w:r>
-      <w:r>
-        <w:t>.</w:t>
-      </w:r>
-    </w:p>
-    <w:p/>
-    <w:p>
-      <w:pPr>
-        <w:ind w:left="720"/>
-      </w:pPr>
-      <w:r>
-        <w:t>Key</w:t>
-      </w:r>
-      <w:r>
-        <w:t>s</w:t>
+        <w:t xml:space="preserve">Is a file format used to express </w:t>
+      </w:r>
+      <w:r>
+        <w:t xml:space="preserve">data in the </w:t>
+      </w:r>
+      <w:r>
+        <w:t>RDF data</w:t>
+      </w:r>
+      <w:r>
+        <w:t xml:space="preserve"> model</w:t>
       </w:r>
     </w:p>
     <w:p>
@@ -94,8 +476,146 @@
         <w:pStyle w:val="ListParagraph"/>
         <w:numPr>
           <w:ilvl w:val="0"/>
-          <w:numId w:val="1"/>
+          <w:numId w:val="3"/>
         </w:numPr>
+      </w:pPr>
+      <w:r>
+        <w:t>O</w:t>
+      </w:r>
+      <w:r>
+        <w:t xml:space="preserve">ther alternatives are </w:t>
+      </w:r>
+    </w:p>
+    <w:p>
+      <w:pPr>
+        <w:pStyle w:val="ListParagraph"/>
+        <w:numPr>
+          <w:ilvl w:val="1"/>
+          <w:numId w:val="3"/>
+        </w:numPr>
+      </w:pPr>
+      <w:r>
+        <w:lastRenderedPageBreak/>
+        <w:t>N-Triples</w:t>
+      </w:r>
+      <w:r>
+        <w:t xml:space="preserve">: </w:t>
+      </w:r>
+      <w:r>
+        <w:t xml:space="preserve"> a very simple, easy-to-parse, line-based format that is not as compact as Turtle</w:t>
+      </w:r>
+    </w:p>
+    <w:p>
+      <w:pPr>
+        <w:pStyle w:val="ListParagraph"/>
+        <w:numPr>
+          <w:ilvl w:val="1"/>
+          <w:numId w:val="3"/>
+        </w:numPr>
+      </w:pPr>
+      <w:r>
+        <w:t>JSON-LD</w:t>
+      </w:r>
+      <w:r>
+        <w:t xml:space="preserve">:  </w:t>
+      </w:r>
+      <w:r>
+        <w:t>JavaScript Object Notation for Linked Data</w:t>
+      </w:r>
+    </w:p>
+    <w:p>
+      <w:pPr>
+        <w:pStyle w:val="ListParagraph"/>
+        <w:numPr>
+          <w:ilvl w:val="1"/>
+          <w:numId w:val="3"/>
+        </w:numPr>
+      </w:pPr>
+      <w:r>
+        <w:t>XML</w:t>
+      </w:r>
+      <w:r>
+        <w:t>:  an XML-based syntax that was the first standard format for serializing RDF</w:t>
+      </w:r>
+    </w:p>
+    <w:p>
+      <w:pPr>
+        <w:pStyle w:val="ListParagraph"/>
+        <w:numPr>
+          <w:ilvl w:val="0"/>
+          <w:numId w:val="3"/>
+        </w:numPr>
+      </w:pPr>
+      <w:r>
+        <w:t>Is a W3C standard</w:t>
+      </w:r>
+      <w:r>
+        <w:t xml:space="preserve"> that is described as a “general-purpose language for representing information in the web.”</w:t>
+      </w:r>
+    </w:p>
+    <w:p>
+      <w:pPr>
+        <w:pStyle w:val="ListParagraph"/>
+        <w:numPr>
+          <w:ilvl w:val="0"/>
+          <w:numId w:val="3"/>
+        </w:numPr>
+      </w:pPr>
+      <w:r>
+        <w:t xml:space="preserve">Each item in the triple is expressed as a Web URI. </w:t>
+      </w:r>
+    </w:p>
+    <w:p>
+      <w:pPr>
+        <w:pStyle w:val="ListParagraph"/>
+        <w:numPr>
+          <w:ilvl w:val="0"/>
+          <w:numId w:val="3"/>
+        </w:numPr>
+      </w:pPr>
+      <w:r>
+        <w:t xml:space="preserve">Semi-colons allow triples to </w:t>
+      </w:r>
+      <w:r>
+        <w:t>share a subject</w:t>
+      </w:r>
+    </w:p>
+    <w:p>
+      <w:pPr>
+        <w:pStyle w:val="ListParagraph"/>
+        <w:numPr>
+          <w:ilvl w:val="0"/>
+          <w:numId w:val="3"/>
+        </w:numPr>
+      </w:pPr>
+      <w:r>
+        <w:t>Periods mark a full-stop</w:t>
+      </w:r>
+    </w:p>
+    <w:p>
+      <w:pPr>
+        <w:pStyle w:val="ListParagraph"/>
+        <w:numPr>
+          <w:ilvl w:val="0"/>
+          <w:numId w:val="3"/>
+        </w:numPr>
+      </w:pPr>
+      <w:r>
+        <w:t>Prefixes are used to shorten entities, for readability</w:t>
+      </w:r>
+    </w:p>
+    <w:p/>
+    <w:p>
+      <w:pPr>
+        <w:ind w:left="720"/>
+      </w:pPr>
+      <w:r>
+        <w:t>Examples</w:t>
+      </w:r>
+    </w:p>
+    <w:p>
+      <w:pPr>
+        <w:ind w:left="3600"/>
       </w:pPr>
       <w:r>
         <w:rPr>
@@ -113,11 +633,7 @@
     </w:p>
     <w:p>
       <w:pPr>
-        <w:pStyle w:val="ListParagraph"/>
-        <w:numPr>
-          <w:ilvl w:val="0"/>
-          <w:numId w:val="1"/>
-        </w:numPr>
+        <w:ind w:left="3600"/>
         <w:rPr>
           <w:color w:val="0070C0"/>
           <w14:textOutline w14:w="9525" w14:cap="rnd" w14:cmpd="sng" w14:algn="ctr">
@@ -145,11 +661,7 @@
     </w:p>
     <w:p>
       <w:pPr>
-        <w:pStyle w:val="ListParagraph"/>
-        <w:numPr>
-          <w:ilvl w:val="0"/>
-          <w:numId w:val="1"/>
-        </w:numPr>
+        <w:ind w:left="3600"/>
       </w:pPr>
       <w:r>
         <w:rPr>
@@ -542,15 +1054,6 @@
           <w:rFonts w:cstheme="minorHAnsi"/>
         </w:rPr>
       </w:pPr>
-    </w:p>
-    <w:p>
-      <w:pPr>
-        <w:spacing w:after="0"/>
-        <w:ind w:left="720"/>
-        <w:rPr>
-          <w:rFonts w:cstheme="minorHAnsi"/>
-        </w:rPr>
-      </w:pPr>
       <w:r>
         <w:rPr>
           <w:noProof/>
@@ -940,13 +1443,10 @@
         </mc:AlternateContent>
       </w:r>
       <w:r>
-        <w:t xml:space="preserve">                                                                 </w:t>
-      </w:r>
-      <w:r>
-        <w:t xml:space="preserve">     Schema</w:t>
-      </w:r>
-      <w:r>
-        <w:t xml:space="preserve"> Information</w:t>
+        <w:t xml:space="preserve">                                                                      </w:t>
+      </w:r>
+      <w:r>
+        <w:t>Schema Information</w:t>
       </w:r>
     </w:p>
     <w:p>
@@ -994,22 +1494,42 @@
           <w:rFonts w:ascii="Courier New" w:hAnsi="Courier New" w:cs="Courier New"/>
           <w:sz w:val="16"/>
           <w:szCs w:val="16"/>
-        </w:rPr>
-      </w:pPr>
-      <w:r>
-        <w:rPr>
-          <w:rFonts w:ascii="Courier New" w:hAnsi="Courier New" w:cs="Courier New"/>
-          <w:sz w:val="16"/>
-          <w:szCs w:val="16"/>
-        </w:rPr>
-        <w:lastRenderedPageBreak/>
-        <w:t xml:space="preserve">        dct:isPartOf    </w:t>
-      </w:r>
-      <w:r>
-        <w:rPr>
-          <w:rFonts w:ascii="Courier New" w:hAnsi="Courier New" w:cs="Courier New"/>
-          <w:sz w:val="16"/>
-          <w:szCs w:val="16"/>
+          <w:lang w:val="fr-FR"/>
+        </w:rPr>
+      </w:pPr>
+      <w:r>
+        <w:rPr>
+          <w:rFonts w:ascii="Courier New" w:hAnsi="Courier New" w:cs="Courier New"/>
+          <w:sz w:val="16"/>
+          <w:szCs w:val="16"/>
+        </w:rPr>
+        <w:t xml:space="preserve">        </w:t>
+      </w:r>
+      <w:r>
+        <w:rPr>
+          <w:rFonts w:ascii="Courier New" w:hAnsi="Courier New" w:cs="Courier New"/>
+          <w:noProof/>
+          <w:sz w:val="16"/>
+          <w:szCs w:val="16"/>
+          <w:lang w:val="fr-FR"/>
+        </w:rPr>
+        <w:t>dct:isPartOf</w:t>
+      </w:r>
+      <w:r>
+        <w:rPr>
+          <w:rFonts w:ascii="Courier New" w:hAnsi="Courier New" w:cs="Courier New"/>
+          <w:sz w:val="16"/>
+          <w:szCs w:val="16"/>
+          <w:lang w:val="fr-FR"/>
+        </w:rPr>
+        <w:t xml:space="preserve">    </w:t>
+      </w:r>
+      <w:r>
+        <w:rPr>
+          <w:rFonts w:ascii="Courier New" w:hAnsi="Courier New" w:cs="Courier New"/>
+          <w:sz w:val="16"/>
+          <w:szCs w:val="16"/>
+          <w:lang w:val="fr-FR"/>
           <w14:textOutline w14:w="9525" w14:cap="rnd" w14:cmpd="sng" w14:algn="ctr">
             <w14:solidFill>
               <w14:srgbClr w14:val="0070C0"/>
@@ -1025,6 +1545,7 @@
           <w:rFonts w:ascii="Courier New" w:hAnsi="Courier New" w:cs="Courier New"/>
           <w:sz w:val="16"/>
           <w:szCs w:val="16"/>
+          <w:lang w:val="fr-FR"/>
         </w:rPr>
         <w:t xml:space="preserve"> ;</w:t>
       </w:r>
@@ -1037,13 +1558,15 @@
           <w:rFonts w:ascii="Courier New" w:hAnsi="Courier New" w:cs="Courier New"/>
           <w:sz w:val="16"/>
           <w:szCs w:val="16"/>
-        </w:rPr>
-      </w:pPr>
-      <w:r>
-        <w:rPr>
-          <w:rFonts w:ascii="Courier New" w:hAnsi="Courier New" w:cs="Courier New"/>
-          <w:sz w:val="16"/>
-          <w:szCs w:val="16"/>
+          <w:lang w:val="fr-FR"/>
+        </w:rPr>
+      </w:pPr>
+      <w:r>
+        <w:rPr>
+          <w:rFonts w:ascii="Courier New" w:hAnsi="Courier New" w:cs="Courier New"/>
+          <w:sz w:val="16"/>
+          <w:szCs w:val="16"/>
+          <w:lang w:val="fr-FR"/>
         </w:rPr>
         <w:t xml:space="preserve">        dct:identifier  "</w:t>
       </w:r>
@@ -1052,6 +1575,7 @@
           <w:rFonts w:ascii="Courier New" w:hAnsi="Courier New" w:cs="Courier New"/>
           <w:sz w:val="16"/>
           <w:szCs w:val="16"/>
+          <w:lang w:val="fr-FR"/>
           <w14:textOutline w14:w="9525" w14:cap="rnd" w14:cmpd="sng" w14:algn="ctr">
             <w14:solidFill>
               <w14:srgbClr w14:val="C00000"/>
@@ -1067,6 +1591,7 @@
           <w:rFonts w:ascii="Courier New" w:hAnsi="Courier New" w:cs="Courier New"/>
           <w:sz w:val="16"/>
           <w:szCs w:val="16"/>
+          <w:lang w:val="fr-FR"/>
           <w14:textOutline w14:w="9525" w14:cap="rnd" w14:cmpd="sng" w14:algn="ctr">
             <w14:solidFill>
               <w14:srgbClr w14:val="C00000"/>
@@ -1082,6 +1607,7 @@
           <w:rFonts w:ascii="Courier New" w:hAnsi="Courier New" w:cs="Courier New"/>
           <w:sz w:val="16"/>
           <w:szCs w:val="16"/>
+          <w:lang w:val="fr-FR"/>
         </w:rPr>
         <w:t>" ;</w:t>
       </w:r>
@@ -1090,12 +1616,16 @@
       <w:pPr>
         <w:spacing w:after="0"/>
         <w:ind w:left="720"/>
-      </w:pPr>
-      <w:r>
-        <w:rPr>
-          <w:rFonts w:ascii="Courier New" w:hAnsi="Courier New" w:cs="Courier New"/>
-          <w:sz w:val="16"/>
-          <w:szCs w:val="16"/>
+        <w:rPr>
+          <w:lang w:val="fr-FR"/>
+        </w:rPr>
+      </w:pPr>
+      <w:r>
+        <w:rPr>
+          <w:rFonts w:ascii="Courier New" w:hAnsi="Courier New" w:cs="Courier New"/>
+          <w:sz w:val="16"/>
+          <w:szCs w:val="16"/>
+          <w:lang w:val="fr-FR"/>
         </w:rPr>
         <w:t xml:space="preserve">        rdf:type        dwec:DatabaseSchema .</w:t>
       </w:r>
@@ -1108,6 +1638,7 @@
           <w:rFonts w:ascii="Courier New" w:hAnsi="Courier New" w:cs="Courier New"/>
           <w:sz w:val="16"/>
           <w:szCs w:val="16"/>
+          <w:lang w:val="fr-FR"/>
         </w:rPr>
       </w:pPr>
     </w:p>
@@ -1117,6 +1648,7 @@
         <w:ind w:left="720"/>
         <w:rPr>
           <w:rFonts w:cstheme="minorHAnsi"/>
+          <w:lang w:val="fr-FR"/>
         </w:rPr>
       </w:pPr>
     </w:p>
@@ -1126,56 +1658,40 @@
         <w:ind w:left="720"/>
         <w:rPr>
           <w:rFonts w:cstheme="minorHAnsi"/>
-        </w:rPr>
-      </w:pPr>
-    </w:p>
-    <w:p>
-      <w:pPr>
-        <w:spacing w:after="0"/>
-        <w:ind w:left="720"/>
+          <w:lang w:val="fr-FR"/>
+        </w:rPr>
+      </w:pPr>
+      <w:r>
         <w:rPr>
           <w:rFonts w:cstheme="minorHAnsi"/>
-        </w:rPr>
-      </w:pPr>
+          <w:lang w:val="fr-FR"/>
+        </w:rPr>
+        <w:t xml:space="preserve">                                                                        </w:t>
+      </w:r>
       <w:r>
         <w:rPr>
           <w:rFonts w:cstheme="minorHAnsi"/>
-        </w:rPr>
-        <w:t xml:space="preserve">                                                                   </w:t>
+          <w:lang w:val="fr-FR"/>
+        </w:rPr>
+        <w:t xml:space="preserve">       </w:t>
       </w:r>
       <w:r>
         <w:rPr>
           <w:rFonts w:cstheme="minorHAnsi"/>
-        </w:rPr>
-        <w:t xml:space="preserve">     </w:t>
-      </w:r>
-      <w:r>
-        <w:rPr>
-          <w:rFonts w:cstheme="minorHAnsi"/>
-        </w:rPr>
-        <w:t xml:space="preserve">       </w:t>
-      </w:r>
-      <w:r>
-        <w:rPr>
-          <w:rFonts w:cstheme="minorHAnsi"/>
-        </w:rPr>
-        <w:t>Table</w:t>
-      </w:r>
-      <w:r>
-        <w:rPr>
-          <w:rFonts w:cstheme="minorHAnsi"/>
-        </w:rPr>
-        <w:t xml:space="preserve"> Information</w:t>
-      </w:r>
-    </w:p>
-    <w:p>
-      <w:pPr>
-        <w:spacing w:after="0"/>
-        <w:ind w:left="720"/>
-        <w:rPr>
-          <w:rFonts w:ascii="Courier New" w:hAnsi="Courier New" w:cs="Courier New"/>
-          <w:sz w:val="16"/>
-          <w:szCs w:val="16"/>
+          <w:lang w:val="fr-FR"/>
+        </w:rPr>
+        <w:t>Table Information</w:t>
+      </w:r>
+    </w:p>
+    <w:p>
+      <w:pPr>
+        <w:spacing w:after="0"/>
+        <w:ind w:left="720"/>
+        <w:rPr>
+          <w:rFonts w:ascii="Courier New" w:hAnsi="Courier New" w:cs="Courier New"/>
+          <w:sz w:val="16"/>
+          <w:szCs w:val="16"/>
+          <w:lang w:val="fr-FR"/>
         </w:rPr>
       </w:pPr>
       <w:r>
@@ -1274,35 +1790,39 @@
           <w:rFonts w:ascii="Courier New" w:hAnsi="Courier New" w:cs="Courier New"/>
           <w:sz w:val="16"/>
           <w:szCs w:val="16"/>
-        </w:rPr>
-      </w:pPr>
-    </w:p>
-    <w:p>
-      <w:pPr>
-        <w:spacing w:after="0"/>
-        <w:ind w:left="720"/>
-        <w:rPr>
-          <w:rFonts w:ascii="Courier New" w:hAnsi="Courier New" w:cs="Courier New"/>
-          <w:sz w:val="16"/>
-          <w:szCs w:val="16"/>
-        </w:rPr>
-      </w:pPr>
-    </w:p>
-    <w:p>
-      <w:pPr>
-        <w:spacing w:after="0"/>
-        <w:ind w:left="720"/>
-        <w:rPr>
-          <w:rFonts w:ascii="Courier New" w:hAnsi="Courier New" w:cs="Courier New"/>
-          <w:sz w:val="16"/>
-          <w:szCs w:val="16"/>
-        </w:rPr>
-      </w:pPr>
-      <w:r>
-        <w:rPr>
-          <w:rFonts w:ascii="Courier New" w:hAnsi="Courier New" w:cs="Courier New"/>
-          <w:sz w:val="16"/>
-          <w:szCs w:val="16"/>
+          <w:lang w:val="fr-FR"/>
+        </w:rPr>
+      </w:pPr>
+    </w:p>
+    <w:p>
+      <w:pPr>
+        <w:spacing w:after="0"/>
+        <w:ind w:left="720"/>
+        <w:rPr>
+          <w:rFonts w:ascii="Courier New" w:hAnsi="Courier New" w:cs="Courier New"/>
+          <w:sz w:val="16"/>
+          <w:szCs w:val="16"/>
+          <w:lang w:val="fr-FR"/>
+        </w:rPr>
+      </w:pPr>
+    </w:p>
+    <w:p>
+      <w:pPr>
+        <w:spacing w:after="0"/>
+        <w:ind w:left="720"/>
+        <w:rPr>
+          <w:rFonts w:ascii="Courier New" w:hAnsi="Courier New" w:cs="Courier New"/>
+          <w:sz w:val="16"/>
+          <w:szCs w:val="16"/>
+          <w:lang w:val="fr-FR"/>
+        </w:rPr>
+      </w:pPr>
+      <w:r>
+        <w:rPr>
+          <w:rFonts w:ascii="Courier New" w:hAnsi="Courier New" w:cs="Courier New"/>
+          <w:sz w:val="16"/>
+          <w:szCs w:val="16"/>
+          <w:lang w:val="fr-FR"/>
         </w:rPr>
         <w:t xml:space="preserve">  </w:t>
       </w:r>
@@ -1311,6 +1831,7 @@
           <w:rFonts w:ascii="Courier New" w:hAnsi="Courier New" w:cs="Courier New"/>
           <w:sz w:val="16"/>
           <w:szCs w:val="16"/>
+          <w:lang w:val="fr-FR"/>
           <w14:textOutline w14:w="9525" w14:cap="rnd" w14:cmpd="sng" w14:algn="ctr">
             <w14:solidFill>
               <w14:srgbClr w14:val="00B050"/>
@@ -1330,13 +1851,15 @@
           <w:rFonts w:ascii="Courier New" w:hAnsi="Courier New" w:cs="Courier New"/>
           <w:sz w:val="16"/>
           <w:szCs w:val="16"/>
-        </w:rPr>
-      </w:pPr>
-      <w:r>
-        <w:rPr>
-          <w:rFonts w:ascii="Courier New" w:hAnsi="Courier New" w:cs="Courier New"/>
-          <w:sz w:val="16"/>
-          <w:szCs w:val="16"/>
+          <w:lang w:val="fr-FR"/>
+        </w:rPr>
+      </w:pPr>
+      <w:r>
+        <w:rPr>
+          <w:rFonts w:ascii="Courier New" w:hAnsi="Courier New" w:cs="Courier New"/>
+          <w:sz w:val="16"/>
+          <w:szCs w:val="16"/>
+          <w:lang w:val="fr-FR"/>
         </w:rPr>
         <w:t xml:space="preserve">        dct:isPartOf         </w:t>
       </w:r>
@@ -1345,6 +1868,7 @@
           <w:rFonts w:ascii="Courier New" w:hAnsi="Courier New" w:cs="Courier New"/>
           <w:sz w:val="16"/>
           <w:szCs w:val="16"/>
+          <w:lang w:val="fr-FR"/>
           <w14:textOutline w14:w="9525" w14:cap="rnd" w14:cmpd="sng" w14:algn="ctr">
             <w14:solidFill>
               <w14:srgbClr w14:val="0070C0"/>
@@ -1360,6 +1884,7 @@
           <w:rFonts w:ascii="Courier New" w:hAnsi="Courier New" w:cs="Courier New"/>
           <w:sz w:val="16"/>
           <w:szCs w:val="16"/>
+          <w:lang w:val="fr-FR"/>
         </w:rPr>
         <w:t xml:space="preserve"> ;</w:t>
       </w:r>
@@ -1372,13 +1897,15 @@
           <w:rFonts w:ascii="Courier New" w:hAnsi="Courier New" w:cs="Courier New"/>
           <w:sz w:val="16"/>
           <w:szCs w:val="16"/>
-        </w:rPr>
-      </w:pPr>
-      <w:r>
-        <w:rPr>
-          <w:rFonts w:ascii="Courier New" w:hAnsi="Courier New" w:cs="Courier New"/>
-          <w:sz w:val="16"/>
-          <w:szCs w:val="16"/>
+          <w:lang w:val="fr-FR"/>
+        </w:rPr>
+      </w:pPr>
+      <w:r>
+        <w:rPr>
+          <w:rFonts w:ascii="Courier New" w:hAnsi="Courier New" w:cs="Courier New"/>
+          <w:sz w:val="16"/>
+          <w:szCs w:val="16"/>
+          <w:lang w:val="fr-FR"/>
         </w:rPr>
         <w:t xml:space="preserve">        dct:isPartOf         </w:t>
       </w:r>
@@ -1387,6 +1914,7 @@
           <w:rFonts w:ascii="Courier New" w:hAnsi="Courier New" w:cs="Courier New"/>
           <w:sz w:val="16"/>
           <w:szCs w:val="16"/>
+          <w:lang w:val="fr-FR"/>
           <w14:textOutline w14:w="9525" w14:cap="rnd" w14:cmpd="sng" w14:algn="ctr">
             <w14:solidFill>
               <w14:srgbClr w14:val="0070C0"/>
@@ -1402,6 +1930,7 @@
           <w:rFonts w:ascii="Courier New" w:hAnsi="Courier New" w:cs="Courier New"/>
           <w:sz w:val="16"/>
           <w:szCs w:val="16"/>
+          <w:lang w:val="fr-FR"/>
         </w:rPr>
         <w:t xml:space="preserve"> ;</w:t>
       </w:r>
@@ -1414,13 +1943,15 @@
           <w:rFonts w:ascii="Courier New" w:hAnsi="Courier New" w:cs="Courier New"/>
           <w:sz w:val="16"/>
           <w:szCs w:val="16"/>
-        </w:rPr>
-      </w:pPr>
-      <w:r>
-        <w:rPr>
-          <w:rFonts w:ascii="Courier New" w:hAnsi="Courier New" w:cs="Courier New"/>
-          <w:sz w:val="16"/>
-          <w:szCs w:val="16"/>
+          <w:lang w:val="fr-FR"/>
+        </w:rPr>
+      </w:pPr>
+      <w:r>
+        <w:rPr>
+          <w:rFonts w:ascii="Courier New" w:hAnsi="Courier New" w:cs="Courier New"/>
+          <w:sz w:val="16"/>
+          <w:szCs w:val="16"/>
+          <w:lang w:val="fr-FR"/>
         </w:rPr>
         <w:t xml:space="preserve">        dct:identifier       "</w:t>
       </w:r>
@@ -1429,6 +1960,7 @@
           <w:rFonts w:ascii="Courier New" w:hAnsi="Courier New" w:cs="Courier New"/>
           <w:sz w:val="16"/>
           <w:szCs w:val="16"/>
+          <w:lang w:val="fr-FR"/>
           <w14:textOutline w14:w="9525" w14:cap="rnd" w14:cmpd="sng" w14:algn="ctr">
             <w14:solidFill>
               <w14:srgbClr w14:val="C00000"/>
@@ -1444,6 +1976,7 @@
           <w:rFonts w:ascii="Courier New" w:hAnsi="Courier New" w:cs="Courier New"/>
           <w:sz w:val="16"/>
           <w:szCs w:val="16"/>
+          <w:lang w:val="fr-FR"/>
         </w:rPr>
         <w:t>" ;</w:t>
       </w:r>
@@ -1456,13 +1989,15 @@
           <w:rFonts w:ascii="Courier New" w:hAnsi="Courier New" w:cs="Courier New"/>
           <w:sz w:val="16"/>
           <w:szCs w:val="16"/>
-        </w:rPr>
-      </w:pPr>
-      <w:r>
-        <w:rPr>
-          <w:rFonts w:ascii="Courier New" w:hAnsi="Courier New" w:cs="Courier New"/>
-          <w:sz w:val="16"/>
-          <w:szCs w:val="16"/>
+          <w:lang w:val="fr-FR"/>
+        </w:rPr>
+      </w:pPr>
+      <w:r>
+        <w:rPr>
+          <w:rFonts w:ascii="Courier New" w:hAnsi="Courier New" w:cs="Courier New"/>
+          <w:sz w:val="16"/>
+          <w:szCs w:val="16"/>
+          <w:lang w:val="fr-FR"/>
         </w:rPr>
         <w:t xml:space="preserve">        dct:description      "</w:t>
       </w:r>
@@ -1471,6 +2006,7 @@
           <w:rFonts w:ascii="Courier New" w:hAnsi="Courier New" w:cs="Courier New"/>
           <w:sz w:val="16"/>
           <w:szCs w:val="16"/>
+          <w:lang w:val="fr-FR"/>
         </w:rPr>
         <w:t>Contains information about APD users</w:t>
       </w:r>
@@ -1479,6 +2015,7 @@
           <w:rFonts w:ascii="Courier New" w:hAnsi="Courier New" w:cs="Courier New"/>
           <w:sz w:val="16"/>
           <w:szCs w:val="16"/>
+          <w:lang w:val="fr-FR"/>
         </w:rPr>
         <w:t>" ;</w:t>
       </w:r>
@@ -1491,13 +2028,15 @@
           <w:rFonts w:ascii="Courier New" w:hAnsi="Courier New" w:cs="Courier New"/>
           <w:sz w:val="16"/>
           <w:szCs w:val="16"/>
-        </w:rPr>
-      </w:pPr>
-      <w:r>
-        <w:rPr>
-          <w:rFonts w:ascii="Courier New" w:hAnsi="Courier New" w:cs="Courier New"/>
-          <w:sz w:val="16"/>
-          <w:szCs w:val="16"/>
+          <w:lang w:val="fr-FR"/>
+        </w:rPr>
+      </w:pPr>
+      <w:r>
+        <w:rPr>
+          <w:rFonts w:ascii="Courier New" w:hAnsi="Courier New" w:cs="Courier New"/>
+          <w:sz w:val="16"/>
+          <w:szCs w:val="16"/>
+          <w:lang w:val="fr-FR"/>
         </w:rPr>
         <w:t xml:space="preserve">        dwec:hasAssetStatus  &lt;https://fl-apd.data.world/ApprovalStatusApproved&gt; ;</w:t>
       </w:r>
@@ -1510,13 +2049,15 @@
           <w:rFonts w:ascii="Courier New" w:hAnsi="Courier New" w:cs="Courier New"/>
           <w:sz w:val="16"/>
           <w:szCs w:val="16"/>
-        </w:rPr>
-      </w:pPr>
-      <w:r>
-        <w:rPr>
-          <w:rFonts w:ascii="Courier New" w:hAnsi="Courier New" w:cs="Courier New"/>
-          <w:sz w:val="16"/>
-          <w:szCs w:val="16"/>
+          <w:lang w:val="fr-FR"/>
+        </w:rPr>
+      </w:pPr>
+      <w:r>
+        <w:rPr>
+          <w:rFonts w:ascii="Courier New" w:hAnsi="Courier New" w:cs="Courier New"/>
+          <w:sz w:val="16"/>
+          <w:szCs w:val="16"/>
+          <w:lang w:val="fr-FR"/>
         </w:rPr>
         <w:t xml:space="preserve">        rdf:type             dwec:DatabaseTable ;</w:t>
       </w:r>
@@ -1529,13 +2070,15 @@
           <w:rFonts w:ascii="Courier New" w:hAnsi="Courier New" w:cs="Courier New"/>
           <w:sz w:val="16"/>
           <w:szCs w:val="16"/>
-        </w:rPr>
-      </w:pPr>
-      <w:r>
-        <w:rPr>
-          <w:rFonts w:ascii="Courier New" w:hAnsi="Courier New" w:cs="Courier New"/>
-          <w:sz w:val="16"/>
-          <w:szCs w:val="16"/>
+          <w:lang w:val="fr-FR"/>
+        </w:rPr>
+      </w:pPr>
+      <w:r>
+        <w:rPr>
+          <w:rFonts w:ascii="Courier New" w:hAnsi="Courier New" w:cs="Courier New"/>
+          <w:sz w:val="16"/>
+          <w:szCs w:val="16"/>
+          <w:lang w:val="fr-FR"/>
         </w:rPr>
         <w:t xml:space="preserve">        &lt;https://fl-apd.data.world/business_summary&gt;  "Group Homes" ;</w:t>
       </w:r>
@@ -1548,13 +2091,15 @@
           <w:rFonts w:ascii="Courier New" w:hAnsi="Courier New" w:cs="Courier New"/>
           <w:sz w:val="16"/>
           <w:szCs w:val="16"/>
-        </w:rPr>
-      </w:pPr>
-      <w:r>
-        <w:rPr>
-          <w:rFonts w:ascii="Courier New" w:hAnsi="Courier New" w:cs="Courier New"/>
-          <w:sz w:val="16"/>
-          <w:szCs w:val="16"/>
+          <w:lang w:val="fr-FR"/>
+        </w:rPr>
+      </w:pPr>
+      <w:r>
+        <w:rPr>
+          <w:rFonts w:ascii="Courier New" w:hAnsi="Courier New" w:cs="Courier New"/>
+          <w:sz w:val="16"/>
+          <w:szCs w:val="16"/>
+          <w:lang w:val="fr-FR"/>
         </w:rPr>
         <w:t xml:space="preserve">        &lt;https://fl-apd.data.world/contains_sensitive_data&gt;</w:t>
       </w:r>
@@ -1567,13 +2112,15 @@
           <w:rFonts w:ascii="Courier New" w:hAnsi="Courier New" w:cs="Courier New"/>
           <w:sz w:val="16"/>
           <w:szCs w:val="16"/>
-        </w:rPr>
-      </w:pPr>
-      <w:r>
-        <w:rPr>
-          <w:rFonts w:ascii="Courier New" w:hAnsi="Courier New" w:cs="Courier New"/>
-          <w:sz w:val="16"/>
-          <w:szCs w:val="16"/>
+          <w:lang w:val="fr-FR"/>
+        </w:rPr>
+      </w:pPr>
+      <w:r>
+        <w:rPr>
+          <w:rFonts w:ascii="Courier New" w:hAnsi="Courier New" w:cs="Courier New"/>
+          <w:sz w:val="16"/>
+          <w:szCs w:val="16"/>
+          <w:lang w:val="fr-FR"/>
         </w:rPr>
         <w:t>&lt;https://entities.data.world/contains_sensitive_data_no&gt; ;</w:t>
       </w:r>
@@ -1586,13 +2133,15 @@
           <w:rFonts w:ascii="Courier New" w:hAnsi="Courier New" w:cs="Courier New"/>
           <w:sz w:val="16"/>
           <w:szCs w:val="16"/>
-        </w:rPr>
-      </w:pPr>
-      <w:r>
-        <w:rPr>
-          <w:rFonts w:ascii="Courier New" w:hAnsi="Courier New" w:cs="Courier New"/>
-          <w:sz w:val="16"/>
-          <w:szCs w:val="16"/>
+          <w:lang w:val="fr-FR"/>
+        </w:rPr>
+      </w:pPr>
+      <w:r>
+        <w:rPr>
+          <w:rFonts w:ascii="Courier New" w:hAnsi="Courier New" w:cs="Courier New"/>
+          <w:sz w:val="16"/>
+          <w:szCs w:val="16"/>
+          <w:lang w:val="fr-FR"/>
         </w:rPr>
         <w:t xml:space="preserve">        &lt;https://fl-apd.data.world/restricted_to_public_disclosure&gt;</w:t>
       </w:r>
@@ -1605,13 +2154,15 @@
           <w:rFonts w:ascii="Courier New" w:hAnsi="Courier New" w:cs="Courier New"/>
           <w:sz w:val="16"/>
           <w:szCs w:val="16"/>
-        </w:rPr>
-      </w:pPr>
-      <w:r>
-        <w:rPr>
-          <w:rFonts w:ascii="Courier New" w:hAnsi="Courier New" w:cs="Courier New"/>
-          <w:sz w:val="16"/>
-          <w:szCs w:val="16"/>
+          <w:lang w:val="fr-FR"/>
+        </w:rPr>
+      </w:pPr>
+      <w:r>
+        <w:rPr>
+          <w:rFonts w:ascii="Courier New" w:hAnsi="Courier New" w:cs="Courier New"/>
+          <w:sz w:val="16"/>
+          <w:szCs w:val="16"/>
+          <w:lang w:val="fr-FR"/>
         </w:rPr>
         <w:t>&lt;https://entities.data.world/restricted_to_public_disclosure_no&gt; .</w:t>
       </w:r>
@@ -1622,6 +2173,7 @@
         <w:ind w:left="1440" w:firstLine="720"/>
         <w:rPr>
           <w:rFonts w:cstheme="minorHAnsi"/>
+          <w:lang w:val="fr-FR"/>
         </w:rPr>
       </w:pPr>
     </w:p>
@@ -1631,6 +2183,7 @@
         <w:ind w:left="1440" w:firstLine="720"/>
         <w:rPr>
           <w:rFonts w:cstheme="minorHAnsi"/>
+          <w:lang w:val="fr-FR"/>
         </w:rPr>
       </w:pPr>
     </w:p>
@@ -1640,6 +2193,16 @@
         <w:ind w:left="1440" w:firstLine="720"/>
         <w:rPr>
           <w:rFonts w:cstheme="minorHAnsi"/>
+          <w:lang w:val="fr-FR"/>
+        </w:rPr>
+      </w:pPr>
+    </w:p>
+    <w:p>
+      <w:pPr>
+        <w:spacing w:after="0"/>
+        <w:rPr>
+          <w:rFonts w:cstheme="minorHAnsi"/>
+          <w:lang w:val="fr-FR"/>
         </w:rPr>
       </w:pPr>
     </w:p>
@@ -1649,39 +2212,16 @@
         <w:ind w:left="1440" w:firstLine="720"/>
         <w:rPr>
           <w:rFonts w:cstheme="minorHAnsi"/>
-        </w:rPr>
-      </w:pPr>
-    </w:p>
-    <w:p>
-      <w:pPr>
-        <w:spacing w:after="0"/>
-        <w:ind w:left="1440" w:firstLine="720"/>
-        <w:rPr>
-          <w:rFonts w:cstheme="minorHAnsi"/>
-        </w:rPr>
-      </w:pPr>
-    </w:p>
-    <w:p>
-      <w:pPr>
-        <w:spacing w:after="0"/>
-        <w:ind w:left="1440" w:firstLine="720"/>
-        <w:rPr>
-          <w:rFonts w:cstheme="minorHAnsi"/>
-        </w:rPr>
-      </w:pPr>
-    </w:p>
-    <w:p>
-      <w:pPr>
-        <w:spacing w:after="0"/>
-        <w:ind w:left="1440" w:firstLine="720"/>
-        <w:rPr>
-          <w:rFonts w:cstheme="minorHAnsi"/>
-        </w:rPr>
-      </w:pPr>
-    </w:p>
-    <w:p>
-      <w:pPr>
-        <w:ind w:left="720"/>
+          <w:lang w:val="fr-FR"/>
+        </w:rPr>
+      </w:pPr>
+    </w:p>
+    <w:p>
+      <w:pPr>
+        <w:ind w:left="720"/>
+        <w:rPr>
+          <w:lang w:val="fr-FR"/>
+        </w:rPr>
       </w:pPr>
       <w:r>
         <w:rPr>
@@ -1772,29 +2312,37 @@
         </mc:AlternateContent>
       </w:r>
       <w:r>
+        <w:rPr>
+          <w:lang w:val="fr-FR"/>
+        </w:rPr>
         <w:t xml:space="preserve">                                                                          Column Information</w:t>
       </w:r>
     </w:p>
     <w:p>
       <w:pPr>
         <w:ind w:left="720"/>
-      </w:pPr>
-    </w:p>
-    <w:p>
-      <w:pPr>
-        <w:spacing w:after="0"/>
-        <w:ind w:left="720"/>
-        <w:rPr>
-          <w:rFonts w:ascii="Courier New" w:hAnsi="Courier New" w:cs="Courier New"/>
-          <w:sz w:val="16"/>
-          <w:szCs w:val="16"/>
-        </w:rPr>
-      </w:pPr>
-      <w:r>
-        <w:rPr>
-          <w:rFonts w:ascii="Courier New" w:hAnsi="Courier New" w:cs="Courier New"/>
-          <w:sz w:val="16"/>
-          <w:szCs w:val="16"/>
+        <w:rPr>
+          <w:lang w:val="fr-FR"/>
+        </w:rPr>
+      </w:pPr>
+    </w:p>
+    <w:p>
+      <w:pPr>
+        <w:spacing w:after="0"/>
+        <w:ind w:left="720"/>
+        <w:rPr>
+          <w:rFonts w:ascii="Courier New" w:hAnsi="Courier New" w:cs="Courier New"/>
+          <w:sz w:val="16"/>
+          <w:szCs w:val="16"/>
+          <w:lang w:val="fr-FR"/>
+        </w:rPr>
+      </w:pPr>
+      <w:r>
+        <w:rPr>
+          <w:rFonts w:ascii="Courier New" w:hAnsi="Courier New" w:cs="Courier New"/>
+          <w:sz w:val="16"/>
+          <w:szCs w:val="16"/>
+          <w:lang w:val="fr-FR"/>
         </w:rPr>
         <w:t xml:space="preserve">    </w:t>
       </w:r>
@@ -1803,6 +2351,7 @@
           <w:rFonts w:ascii="Courier New" w:hAnsi="Courier New" w:cs="Courier New"/>
           <w:sz w:val="16"/>
           <w:szCs w:val="16"/>
+          <w:lang w:val="fr-FR"/>
           <w14:textOutline w14:w="9525" w14:cap="rnd" w14:cmpd="sng" w14:algn="ctr">
             <w14:solidFill>
               <w14:srgbClr w14:val="00B050"/>
@@ -1822,29 +2371,24 @@
           <w:rFonts w:ascii="Courier New" w:hAnsi="Courier New" w:cs="Courier New"/>
           <w:sz w:val="16"/>
           <w:szCs w:val="16"/>
-        </w:rPr>
-      </w:pPr>
-      <w:r>
-        <w:rPr>
-          <w:rFonts w:ascii="Courier New" w:hAnsi="Courier New" w:cs="Courier New"/>
-          <w:sz w:val="16"/>
-          <w:szCs w:val="16"/>
-        </w:rPr>
-        <w:t xml:space="preserve">        dct:isPartOf  </w:t>
-      </w:r>
-      <w:r>
-        <w:rPr>
-          <w:rFonts w:ascii="Courier New" w:hAnsi="Courier New" w:cs="Courier New"/>
-          <w:sz w:val="16"/>
-          <w:szCs w:val="16"/>
-        </w:rPr>
-        <w:t xml:space="preserve"> </w:t>
-      </w:r>
-      <w:r>
-        <w:rPr>
-          <w:rFonts w:ascii="Courier New" w:hAnsi="Courier New" w:cs="Courier New"/>
-          <w:sz w:val="16"/>
-          <w:szCs w:val="16"/>
+          <w:lang w:val="fr-FR"/>
+        </w:rPr>
+      </w:pPr>
+      <w:r>
+        <w:rPr>
+          <w:rFonts w:ascii="Courier New" w:hAnsi="Courier New" w:cs="Courier New"/>
+          <w:sz w:val="16"/>
+          <w:szCs w:val="16"/>
+          <w:lang w:val="fr-FR"/>
+        </w:rPr>
+        <w:t xml:space="preserve">        dct:isPartOf   </w:t>
+      </w:r>
+      <w:r>
+        <w:rPr>
+          <w:rFonts w:ascii="Courier New" w:hAnsi="Courier New" w:cs="Courier New"/>
+          <w:sz w:val="16"/>
+          <w:szCs w:val="16"/>
+          <w:lang w:val="fr-FR"/>
           <w14:textOutline w14:w="9525" w14:cap="rnd" w14:cmpd="sng" w14:algn="ctr">
             <w14:solidFill>
               <w14:srgbClr w14:val="0070C0"/>
@@ -1860,6 +2404,7 @@
           <w:rFonts w:ascii="Courier New" w:hAnsi="Courier New" w:cs="Courier New"/>
           <w:sz w:val="16"/>
           <w:szCs w:val="16"/>
+          <w:lang w:val="fr-FR"/>
         </w:rPr>
         <w:t xml:space="preserve"> ;</w:t>
       </w:r>
@@ -1872,21 +2417,33 @@
           <w:rFonts w:ascii="Courier New" w:hAnsi="Courier New" w:cs="Courier New"/>
           <w:sz w:val="16"/>
           <w:szCs w:val="16"/>
-        </w:rPr>
-      </w:pPr>
-      <w:r>
-        <w:rPr>
-          <w:rFonts w:ascii="Courier New" w:hAnsi="Courier New" w:cs="Courier New"/>
-          <w:sz w:val="16"/>
-          <w:szCs w:val="16"/>
-        </w:rPr>
-        <w:t xml:space="preserve">        dct:identifier "</w:t>
-      </w:r>
-      <w:r>
-        <w:rPr>
-          <w:rFonts w:ascii="Courier New" w:hAnsi="Courier New" w:cs="Courier New"/>
-          <w:sz w:val="16"/>
-          <w:szCs w:val="16"/>
+          <w:lang w:val="es-ES"/>
+        </w:rPr>
+      </w:pPr>
+      <w:r>
+        <w:rPr>
+          <w:rFonts w:ascii="Courier New" w:hAnsi="Courier New" w:cs="Courier New"/>
+          <w:sz w:val="16"/>
+          <w:szCs w:val="16"/>
+          <w:lang w:val="fr-FR"/>
+        </w:rPr>
+        <w:t xml:space="preserve">        </w:t>
+      </w:r>
+      <w:r>
+        <w:rPr>
+          <w:rFonts w:ascii="Courier New" w:hAnsi="Courier New" w:cs="Courier New"/>
+          <w:sz w:val="16"/>
+          <w:szCs w:val="16"/>
+          <w:lang w:val="es-ES"/>
+        </w:rPr>
+        <w:t>dct:identifier "</w:t>
+      </w:r>
+      <w:r>
+        <w:rPr>
+          <w:rFonts w:ascii="Courier New" w:hAnsi="Courier New" w:cs="Courier New"/>
+          <w:sz w:val="16"/>
+          <w:szCs w:val="16"/>
+          <w:lang w:val="es-ES"/>
           <w14:textOutline w14:w="9525" w14:cap="rnd" w14:cmpd="sng" w14:algn="ctr">
             <w14:solidFill>
               <w14:srgbClr w14:val="C00000"/>
@@ -1902,6 +2459,7 @@
           <w:rFonts w:ascii="Courier New" w:hAnsi="Courier New" w:cs="Courier New"/>
           <w:sz w:val="16"/>
           <w:szCs w:val="16"/>
+          <w:lang w:val="es-ES"/>
         </w:rPr>
         <w:t>" ;</w:t>
       </w:r>
@@ -1914,13 +2472,15 @@
           <w:rFonts w:ascii="Courier New" w:hAnsi="Courier New" w:cs="Courier New"/>
           <w:sz w:val="16"/>
           <w:szCs w:val="16"/>
-        </w:rPr>
-      </w:pPr>
-      <w:r>
-        <w:rPr>
-          <w:rFonts w:ascii="Courier New" w:hAnsi="Courier New" w:cs="Courier New"/>
-          <w:sz w:val="16"/>
-          <w:szCs w:val="16"/>
+          <w:lang w:val="es-ES"/>
+        </w:rPr>
+      </w:pPr>
+      <w:r>
+        <w:rPr>
+          <w:rFonts w:ascii="Courier New" w:hAnsi="Courier New" w:cs="Courier New"/>
+          <w:sz w:val="16"/>
+          <w:szCs w:val="16"/>
+          <w:lang w:val="es-ES"/>
         </w:rPr>
         <w:t xml:space="preserve">        </w:t>
       </w:r>
@@ -1929,41 +2489,28 @@
           <w:rFonts w:ascii="Courier New" w:hAnsi="Courier New" w:cs="Courier New"/>
           <w:sz w:val="16"/>
           <w:szCs w:val="16"/>
-        </w:rPr>
-        <w:t>&lt;http://www.w3.org/ns/csvw#name&gt;  "</w:t>
-      </w:r>
-      <w:r>
-        <w:rPr>
-          <w:rFonts w:ascii="Courier New" w:hAnsi="Courier New" w:cs="Courier New"/>
-          <w:sz w:val="16"/>
-          <w:szCs w:val="16"/>
-        </w:rPr>
-        <w:t>Column 1</w:t>
-      </w:r>
-      <w:r>
-        <w:rPr>
-          <w:rFonts w:ascii="Courier New" w:hAnsi="Courier New" w:cs="Courier New"/>
-          <w:sz w:val="16"/>
-          <w:szCs w:val="16"/>
-        </w:rPr>
-        <w:t>" ;</w:t>
-      </w:r>
-    </w:p>
-    <w:p>
-      <w:pPr>
-        <w:spacing w:after="0"/>
-        <w:ind w:left="720"/>
-        <w:rPr>
-          <w:rFonts w:ascii="Courier New" w:hAnsi="Courier New" w:cs="Courier New"/>
-          <w:sz w:val="16"/>
-          <w:szCs w:val="16"/>
-        </w:rPr>
-      </w:pPr>
-      <w:r>
-        <w:rPr>
-          <w:rFonts w:ascii="Courier New" w:hAnsi="Courier New" w:cs="Courier New"/>
-          <w:sz w:val="16"/>
-          <w:szCs w:val="16"/>
+          <w:lang w:val="es-ES"/>
+        </w:rPr>
+        <w:t>&lt;http://www.w3.org/ns/csvw#name&gt;  "Column 1" ;</w:t>
+      </w:r>
+    </w:p>
+    <w:p>
+      <w:pPr>
+        <w:spacing w:after="0"/>
+        <w:ind w:left="720"/>
+        <w:rPr>
+          <w:rFonts w:ascii="Courier New" w:hAnsi="Courier New" w:cs="Courier New"/>
+          <w:sz w:val="16"/>
+          <w:szCs w:val="16"/>
+          <w:lang w:val="fr-FR"/>
+        </w:rPr>
+      </w:pPr>
+      <w:r>
+        <w:rPr>
+          <w:rFonts w:ascii="Courier New" w:hAnsi="Courier New" w:cs="Courier New"/>
+          <w:sz w:val="16"/>
+          <w:szCs w:val="16"/>
+          <w:lang w:val="es-ES"/>
         </w:rPr>
         <w:t xml:space="preserve">        </w:t>
       </w:r>
@@ -1972,6 +2519,7 @@
           <w:rFonts w:ascii="Courier New" w:hAnsi="Courier New" w:cs="Courier New"/>
           <w:sz w:val="16"/>
           <w:szCs w:val="16"/>
+          <w:lang w:val="fr-FR"/>
         </w:rPr>
         <w:t>dwec:jdbcType  &lt;https://dwec.data.world/v0/jdbc-types/VARCHAR&gt; ;</w:t>
       </w:r>
@@ -1984,64 +2532,36 @@
           <w:rFonts w:ascii="Courier New" w:hAnsi="Courier New" w:cs="Courier New"/>
           <w:sz w:val="16"/>
           <w:szCs w:val="16"/>
-        </w:rPr>
-      </w:pPr>
-      <w:r>
-        <w:rPr>
-          <w:rFonts w:ascii="Courier New" w:hAnsi="Courier New" w:cs="Courier New"/>
-          <w:sz w:val="16"/>
-          <w:szCs w:val="16"/>
-        </w:rPr>
-        <w:t xml:space="preserve">        dct:description</w:t>
-      </w:r>
-      <w:r>
-        <w:rPr>
-          <w:rFonts w:ascii="Courier New" w:hAnsi="Courier New" w:cs="Courier New"/>
-          <w:sz w:val="16"/>
-          <w:szCs w:val="16"/>
-        </w:rPr>
-        <w:t xml:space="preserve"> </w:t>
-      </w:r>
-      <w:r>
-        <w:rPr>
-          <w:rFonts w:ascii="Courier New" w:hAnsi="Courier New" w:cs="Courier New"/>
-          <w:sz w:val="16"/>
-          <w:szCs w:val="16"/>
-        </w:rPr>
-        <w:t>"</w:t>
-      </w:r>
-      <w:r>
-        <w:rPr>
-          <w:rFonts w:ascii="Courier New" w:hAnsi="Courier New" w:cs="Courier New"/>
-          <w:sz w:val="16"/>
-          <w:szCs w:val="16"/>
-        </w:rPr>
-        <w:t>Column 1 description...</w:t>
-      </w:r>
-      <w:r>
-        <w:rPr>
-          <w:rFonts w:ascii="Courier New" w:hAnsi="Courier New" w:cs="Courier New"/>
-          <w:sz w:val="16"/>
-          <w:szCs w:val="16"/>
-        </w:rPr>
-        <w:t>" ;</w:t>
-      </w:r>
-    </w:p>
-    <w:p>
-      <w:pPr>
-        <w:spacing w:after="0"/>
-        <w:ind w:left="720"/>
-        <w:rPr>
-          <w:rFonts w:ascii="Courier New" w:hAnsi="Courier New" w:cs="Courier New"/>
-          <w:sz w:val="16"/>
-          <w:szCs w:val="16"/>
-        </w:rPr>
-      </w:pPr>
-      <w:r>
-        <w:rPr>
-          <w:rFonts w:ascii="Courier New" w:hAnsi="Courier New" w:cs="Courier New"/>
-          <w:sz w:val="16"/>
-          <w:szCs w:val="16"/>
+          <w:lang w:val="fr-FR"/>
+        </w:rPr>
+      </w:pPr>
+      <w:r>
+        <w:rPr>
+          <w:rFonts w:ascii="Courier New" w:hAnsi="Courier New" w:cs="Courier New"/>
+          <w:sz w:val="16"/>
+          <w:szCs w:val="16"/>
+          <w:lang w:val="fr-FR"/>
+        </w:rPr>
+        <w:t xml:space="preserve">        dct:description "Column 1 description..." ;</w:t>
+      </w:r>
+    </w:p>
+    <w:p>
+      <w:pPr>
+        <w:spacing w:after="0"/>
+        <w:ind w:left="720"/>
+        <w:rPr>
+          <w:rFonts w:ascii="Courier New" w:hAnsi="Courier New" w:cs="Courier New"/>
+          <w:sz w:val="16"/>
+          <w:szCs w:val="16"/>
+          <w:lang w:val="fr-FR"/>
+        </w:rPr>
+      </w:pPr>
+      <w:r>
+        <w:rPr>
+          <w:rFonts w:ascii="Courier New" w:hAnsi="Courier New" w:cs="Courier New"/>
+          <w:sz w:val="16"/>
+          <w:szCs w:val="16"/>
+          <w:lang w:val="fr-FR"/>
         </w:rPr>
         <w:t xml:space="preserve">        dwec:columnSize        "500"^^xsd:int ;</w:t>
       </w:r>
@@ -2054,13 +2574,15 @@
           <w:rFonts w:ascii="Courier New" w:hAnsi="Courier New" w:cs="Courier New"/>
           <w:sz w:val="16"/>
           <w:szCs w:val="16"/>
-        </w:rPr>
-      </w:pPr>
-      <w:r>
-        <w:rPr>
-          <w:rFonts w:ascii="Courier New" w:hAnsi="Courier New" w:cs="Courier New"/>
-          <w:sz w:val="16"/>
-          <w:szCs w:val="16"/>
+          <w:lang w:val="fr-FR"/>
+        </w:rPr>
+      </w:pPr>
+      <w:r>
+        <w:rPr>
+          <w:rFonts w:ascii="Courier New" w:hAnsi="Courier New" w:cs="Courier New"/>
+          <w:sz w:val="16"/>
+          <w:szCs w:val="16"/>
+          <w:lang w:val="fr-FR"/>
         </w:rPr>
         <w:t xml:space="preserve">        dwec:columnIndex       "11"^^xsd:int ;</w:t>
       </w:r>
@@ -2080,8 +2602,17 @@
           <w:rFonts w:ascii="Courier New" w:hAnsi="Courier New" w:cs="Courier New"/>
           <w:sz w:val="16"/>
           <w:szCs w:val="16"/>
-        </w:rPr>
-        <w:t xml:space="preserve">        dwec:columnTypeName    "varchar" ;</w:t>
+          <w:lang w:val="fr-FR"/>
+        </w:rPr>
+        <w:t xml:space="preserve">        </w:t>
+      </w:r>
+      <w:r>
+        <w:rPr>
+          <w:rFonts w:ascii="Courier New" w:hAnsi="Courier New" w:cs="Courier New"/>
+          <w:sz w:val="16"/>
+          <w:szCs w:val="16"/>
+        </w:rPr>
+        <w:t>dwec:columnTypeName    "varchar" ;</w:t>
       </w:r>
     </w:p>
     <w:p>
@@ -2159,97 +2690,9 @@
     </w:p>
     <w:p/>
     <w:p/>
-    <w:p/>
-    <w:p>
-      <w:pPr>
-        <w:pStyle w:val="Heading2"/>
-      </w:pPr>
-      <w:r>
-        <w:t>Graph Diagram</w:t>
-      </w:r>
-    </w:p>
-    <w:p/>
-    <w:p>
-      <w:pPr>
-        <w:jc w:val="center"/>
-      </w:pPr>
-      <w:r>
-        <w:rPr>
-          <w:noProof/>
-        </w:rPr>
-        <w:lastRenderedPageBreak/>
-        <w:drawing>
-          <wp:inline distT="0" distB="0" distL="0" distR="0" wp14:anchorId="06ADAEFE" wp14:editId="501F0058">
-            <wp:extent cx="6858000" cy="3204845"/>
-            <wp:effectExtent l="114300" t="114300" r="152400" b="147955"/>
-            <wp:docPr id="668116918" name="Picture 1"/>
-            <wp:cNvGraphicFramePr>
-              <a:graphicFrameLocks xmlns:a="http://schemas.openxmlformats.org/drawingml/2006/main" noChangeAspect="1"/>
-            </wp:cNvGraphicFramePr>
-            <a:graphic xmlns:a="http://schemas.openxmlformats.org/drawingml/2006/main">
-              <a:graphicData uri="http://schemas.openxmlformats.org/drawingml/2006/picture">
-                <pic:pic xmlns:pic="http://schemas.openxmlformats.org/drawingml/2006/picture">
-                  <pic:nvPicPr>
-                    <pic:cNvPr id="668116918" name=""/>
-                    <pic:cNvPicPr/>
-                  </pic:nvPicPr>
-                  <pic:blipFill>
-                    <a:blip r:embed="rId5"/>
-                    <a:stretch>
-                      <a:fillRect/>
-                    </a:stretch>
-                  </pic:blipFill>
-                  <pic:spPr>
-                    <a:xfrm>
-                      <a:off x="0" y="0"/>
-                      <a:ext cx="6858000" cy="3204845"/>
-                    </a:xfrm>
-                    <a:prstGeom prst="rect">
-                      <a:avLst/>
-                    </a:prstGeom>
-                    <a:solidFill>
-                      <a:srgbClr val="FFFFFF">
-                        <a:shade val="85000"/>
-                      </a:srgbClr>
-                    </a:solidFill>
-                    <a:ln w="88900" cap="sq">
-                      <a:solidFill>
-                        <a:srgbClr val="FFFFFF"/>
-                      </a:solidFill>
-                      <a:miter lim="800000"/>
-                    </a:ln>
-                    <a:effectLst>
-                      <a:outerShdw blurRad="55000" dist="18000" dir="5400000" algn="tl" rotWithShape="0">
-                        <a:srgbClr val="000000">
-                          <a:alpha val="40000"/>
-                        </a:srgbClr>
-                      </a:outerShdw>
-                    </a:effectLst>
-                    <a:scene3d>
-                      <a:camera prst="orthographicFront"/>
-                      <a:lightRig rig="twoPt" dir="t">
-                        <a:rot lat="0" lon="0" rev="7200000"/>
-                      </a:lightRig>
-                    </a:scene3d>
-                    <a:sp3d>
-                      <a:bevelT w="25400" h="19050"/>
-                      <a:contourClr>
-                        <a:srgbClr val="FFFFFF"/>
-                      </a:contourClr>
-                    </a:sp3d>
-                  </pic:spPr>
-                </pic:pic>
-              </a:graphicData>
-            </a:graphic>
-          </wp:inline>
-        </w:drawing>
-      </w:r>
-    </w:p>
-    <w:p/>
-    <w:p/>
-    <w:p>
-      <w:pPr>
-        <w:pStyle w:val="Heading2"/>
+    <w:p>
+      <w:pPr>
+        <w:pStyle w:val="Heading1"/>
       </w:pPr>
       <w:r>
         <w:t>SPARQL</w:t>
@@ -2265,7 +2708,7 @@
         </w:numPr>
       </w:pPr>
       <w:r>
-        <w:t>SPARQL is a query language and a protocol for accessing RDF</w:t>
+        <w:t>SPARQL is a query language for accessing RDF</w:t>
       </w:r>
     </w:p>
     <w:p>
@@ -2277,10 +2720,13 @@
         </w:numPr>
       </w:pPr>
       <w:r>
-        <w:t>Converts graph</w:t>
-      </w:r>
-      <w:r>
-        <w:t>s</w:t>
+        <w:t xml:space="preserve">Converts </w:t>
+      </w:r>
+      <w:r>
+        <w:t xml:space="preserve">RDF </w:t>
+      </w:r>
+      <w:r>
+        <w:t>triplestore</w:t>
       </w:r>
       <w:r>
         <w:t xml:space="preserve"> to Cartesian</w:t>
@@ -2296,6 +2742,112 @@
           <w:ilvl w:val="0"/>
           <w:numId w:val="5"/>
         </w:numPr>
+        <w:spacing w:after="0"/>
+      </w:pPr>
+      <w:r>
+        <w:t>The following</w:t>
+      </w:r>
+      <w:r>
+        <w:t xml:space="preserve"> basic</w:t>
+      </w:r>
+      <w:r>
+        <w:t xml:space="preserve"> query returns every triple in the triplestore</w:t>
+      </w:r>
+      <w:r>
+        <w:br/>
+      </w:r>
+    </w:p>
+    <w:p>
+      <w:pPr>
+        <w:spacing w:after="0"/>
+        <w:ind w:left="720"/>
+        <w:rPr>
+          <w:rFonts w:ascii="Courier New" w:hAnsi="Courier New" w:cs="Courier New"/>
+          <w:sz w:val="16"/>
+          <w:szCs w:val="16"/>
+        </w:rPr>
+      </w:pPr>
+      <w:r>
+        <w:rPr>
+          <w:rFonts w:ascii="Courier New" w:hAnsi="Courier New" w:cs="Courier New"/>
+          <w:sz w:val="16"/>
+          <w:szCs w:val="16"/>
+        </w:rPr>
+        <w:t>SELECT ?subject ?predicate ?object</w:t>
+      </w:r>
+    </w:p>
+    <w:p>
+      <w:pPr>
+        <w:spacing w:after="0"/>
+        <w:ind w:left="720"/>
+        <w:rPr>
+          <w:rFonts w:ascii="Courier New" w:hAnsi="Courier New" w:cs="Courier New"/>
+          <w:sz w:val="16"/>
+          <w:szCs w:val="16"/>
+        </w:rPr>
+      </w:pPr>
+      <w:r>
+        <w:rPr>
+          <w:rFonts w:ascii="Courier New" w:hAnsi="Courier New" w:cs="Courier New"/>
+          <w:sz w:val="16"/>
+          <w:szCs w:val="16"/>
+        </w:rPr>
+        <w:t>WHERE {</w:t>
+      </w:r>
+    </w:p>
+    <w:p>
+      <w:pPr>
+        <w:spacing w:after="0"/>
+        <w:ind w:left="720"/>
+        <w:rPr>
+          <w:rFonts w:ascii="Courier New" w:hAnsi="Courier New" w:cs="Courier New"/>
+          <w:sz w:val="16"/>
+          <w:szCs w:val="16"/>
+        </w:rPr>
+      </w:pPr>
+      <w:r>
+        <w:rPr>
+          <w:rFonts w:ascii="Courier New" w:hAnsi="Courier New" w:cs="Courier New"/>
+          <w:sz w:val="16"/>
+          <w:szCs w:val="16"/>
+        </w:rPr>
+        <w:t xml:space="preserve">  ?subject ?predicate ?object .</w:t>
+      </w:r>
+    </w:p>
+    <w:p>
+      <w:pPr>
+        <w:spacing w:after="0"/>
+        <w:ind w:left="720"/>
+        <w:rPr>
+          <w:rFonts w:ascii="Courier New" w:hAnsi="Courier New" w:cs="Courier New"/>
+          <w:sz w:val="16"/>
+          <w:szCs w:val="16"/>
+        </w:rPr>
+      </w:pPr>
+      <w:r>
+        <w:rPr>
+          <w:rFonts w:ascii="Courier New" w:hAnsi="Courier New" w:cs="Courier New"/>
+          <w:sz w:val="16"/>
+          <w:szCs w:val="16"/>
+        </w:rPr>
+        <w:t>}</w:t>
+      </w:r>
+      <w:r>
+        <w:rPr>
+          <w:rFonts w:ascii="Courier New" w:hAnsi="Courier New" w:cs="Courier New"/>
+          <w:sz w:val="16"/>
+          <w:szCs w:val="16"/>
+        </w:rPr>
+        <w:br/>
+      </w:r>
+    </w:p>
+    <w:p>
+      <w:pPr>
+        <w:pStyle w:val="ListParagraph"/>
+        <w:numPr>
+          <w:ilvl w:val="0"/>
+          <w:numId w:val="5"/>
+        </w:numPr>
       </w:pPr>
       <w:r>
         <w:t>Example</w:t>
@@ -2879,18 +3431,89 @@
           <w:sz w:val="16"/>
           <w:szCs w:val="16"/>
         </w:rPr>
+        <w:t>}</w:t>
+      </w:r>
+    </w:p>
+    <w:p>
+      <w:pPr>
+        <w:spacing w:after="0"/>
+        <w:rPr>
+          <w:rFonts w:cstheme="minorHAnsi"/>
+        </w:rPr>
+      </w:pPr>
+    </w:p>
+    <w:p>
+      <w:pPr>
+        <w:pStyle w:val="ListParagraph"/>
+        <w:numPr>
+          <w:ilvl w:val="1"/>
+          <w:numId w:val="5"/>
+        </w:numPr>
+        <w:spacing w:after="0"/>
+        <w:rPr>
+          <w:rFonts w:cstheme="minorHAnsi"/>
+        </w:rPr>
+      </w:pPr>
+      <w:r>
+        <w:rPr>
+          <w:rFonts w:cstheme="minorHAnsi"/>
+          <w:i/>
+          <w:iCs/>
+        </w:rPr>
+        <w:t>rdf:type</w:t>
+      </w:r>
+      <w:r>
+        <w:rPr>
+          <w:rFonts w:cstheme="minorHAnsi"/>
+        </w:rPr>
+        <w:t xml:space="preserve"> is used to state that the query should return only resources that are instances of class </w:t>
+      </w:r>
+      <w:r>
+        <w:rPr>
+          <w:rFonts w:cstheme="minorHAnsi"/>
+          <w:i/>
+          <w:iCs/>
+        </w:rPr>
+        <w:t>dwec:Database</w:t>
+      </w:r>
+      <w:r>
+        <w:rPr>
+          <w:rFonts w:cstheme="minorHAnsi"/>
+          <w:i/>
+          <w:iCs/>
+        </w:rPr>
+        <w:t>.</w:t>
+      </w:r>
+    </w:p>
+    <w:p>
+      <w:pPr>
+        <w:pStyle w:val="ListParagraph"/>
+        <w:numPr>
+          <w:ilvl w:val="1"/>
+          <w:numId w:val="5"/>
+        </w:numPr>
+        <w:spacing w:after="0"/>
+        <w:rPr>
+          <w:rFonts w:cstheme="minorHAnsi"/>
+        </w:rPr>
+      </w:pPr>
+      <w:r>
+        <w:rPr>
+          <w:rFonts w:cstheme="minorHAnsi"/>
+          <w:i/>
+          <w:iCs/>
+        </w:rPr>
         <w:lastRenderedPageBreak/>
-        <w:t>}</w:t>
-      </w:r>
-    </w:p>
-    <w:p>
-      <w:pPr>
-        <w:spacing w:after="0"/>
+        <w:t>bnode</w:t>
+      </w:r>
+      <w:r>
         <w:rPr>
           <w:rFonts w:cstheme="minorHAnsi"/>
         </w:rPr>
-      </w:pPr>
-    </w:p>
+        <w:t xml:space="preserve"> is a variable for the database connection node associated with the database.</w:t>
+      </w:r>
+    </w:p>
+    <w:p/>
     <w:p>
       <w:pPr>
         <w:spacing w:after="0"/>
@@ -2901,7 +3524,7 @@
     </w:p>
     <w:p>
       <w:pPr>
-        <w:pStyle w:val="Heading2"/>
+        <w:pStyle w:val="Heading1"/>
       </w:pPr>
       <w:r>
         <w:t>Output (</w:t>
@@ -2910,7 +3533,13 @@
         <w:t xml:space="preserve">Java + </w:t>
       </w:r>
       <w:r>
-        <w:t>Snowflake)</w:t>
+        <w:t>Snowflake</w:t>
+      </w:r>
+      <w:r>
+        <w:t xml:space="preserve"> + Excel + SQL</w:t>
+      </w:r>
+      <w:r>
+        <w:t>)</w:t>
       </w:r>
     </w:p>
     <w:p>
@@ -2951,7 +3580,7 @@
         </w:rPr>
         <w:t>(</w:t>
       </w:r>
-      <w:hyperlink r:id="rId6" w:history="1">
+      <w:hyperlink r:id="rId7" w:history="1">
         <w:r>
           <w:rPr>
             <w:rStyle w:val="Hyperlink"/>
@@ -2966,6 +3595,86 @@
         </w:rPr>
         <w:t>)</w:t>
       </w:r>
+      <w:r>
+        <w:rPr>
+          <w:rFonts w:cstheme="minorHAnsi"/>
+        </w:rPr>
+        <w:br/>
+      </w:r>
+      <w:r>
+        <w:rPr>
+          <w:rFonts w:cstheme="minorHAnsi"/>
+        </w:rPr>
+        <w:br/>
+      </w:r>
+      <w:r>
+        <w:rPr>
+          <w:rFonts w:cstheme="minorHAnsi"/>
+        </w:rPr>
+        <w:br/>
+      </w:r>
+      <w:r>
+        <w:rPr>
+          <w:rFonts w:cstheme="minorHAnsi"/>
+        </w:rPr>
+        <w:br/>
+      </w:r>
+      <w:r>
+        <w:rPr>
+          <w:rFonts w:cstheme="minorHAnsi"/>
+        </w:rPr>
+        <w:br/>
+      </w:r>
+      <w:r>
+        <w:rPr>
+          <w:rFonts w:cstheme="minorHAnsi"/>
+        </w:rPr>
+        <w:br/>
+        <w:t>TODO: show Java code and data structures</w:t>
+      </w:r>
+      <w:r>
+        <w:rPr>
+          <w:rFonts w:cstheme="minorHAnsi"/>
+        </w:rPr>
+        <w:br/>
+      </w:r>
+      <w:r>
+        <w:rPr>
+          <w:rFonts w:cstheme="minorHAnsi"/>
+        </w:rPr>
+        <w:br/>
+        <w:t>TODO: show pictures of setting up ODBC connection on PC</w:t>
+      </w:r>
+      <w:r>
+        <w:rPr>
+          <w:rFonts w:cstheme="minorHAnsi"/>
+        </w:rPr>
+        <w:br/>
+      </w:r>
+      <w:r>
+        <w:rPr>
+          <w:rFonts w:cstheme="minorHAnsi"/>
+        </w:rPr>
+        <w:br/>
+      </w:r>
+      <w:r>
+        <w:rPr>
+          <w:rFonts w:cstheme="minorHAnsi"/>
+        </w:rPr>
+        <w:br/>
+      </w:r>
+      <w:r>
+        <w:rPr>
+          <w:rFonts w:cstheme="minorHAnsi"/>
+        </w:rPr>
+        <w:br/>
+      </w:r>
+      <w:r>
+        <w:rPr>
+          <w:rFonts w:cstheme="minorHAnsi"/>
+        </w:rPr>
+        <w:br/>
+      </w:r>
     </w:p>
     <w:p>
       <w:pPr>
@@ -2989,25 +3698,86 @@
         <w:rPr>
           <w:rFonts w:cstheme="minorHAnsi"/>
         </w:rPr>
-        <w:t xml:space="preserve"> </w:t>
-      </w:r>
-      <w:r>
+        <w:t xml:space="preserve"> RDF graphs</w:t>
+      </w:r>
+    </w:p>
+    <w:p>
+      <w:pPr>
+        <w:spacing w:after="0"/>
+        <w:ind w:left="720"/>
         <w:rPr>
           <w:rFonts w:cstheme="minorHAnsi"/>
         </w:rPr>
-        <w:t xml:space="preserve">RDF </w:t>
-      </w:r>
-      <w:r>
+      </w:pPr>
+    </w:p>
+    <w:p>
+      <w:pPr>
+        <w:spacing w:after="0"/>
         <w:rPr>
           <w:rFonts w:cstheme="minorHAnsi"/>
         </w:rPr>
-        <w:t>graphs</w:t>
-      </w:r>
-    </w:p>
-    <w:p>
-      <w:pPr>
-        <w:spacing w:after="0"/>
-        <w:ind w:left="720"/>
+      </w:pPr>
+    </w:p>
+    <w:p>
+      <w:pPr>
+        <w:spacing w:after="0"/>
+        <w:ind w:left="720"/>
+        <w:rPr>
+          <w:rFonts w:ascii="Courier New" w:hAnsi="Courier New" w:cs="Courier New"/>
+          <w:sz w:val="16"/>
+          <w:szCs w:val="16"/>
+        </w:rPr>
+      </w:pPr>
+      <w:r>
+        <w:rPr>
+          <w:rFonts w:ascii="Courier New" w:hAnsi="Courier New" w:cs="Courier New"/>
+          <w:sz w:val="16"/>
+          <w:szCs w:val="16"/>
+        </w:rPr>
+        <w:t>use role INFORMATICA_METRICS_ANALYST;</w:t>
+      </w:r>
+    </w:p>
+    <w:p>
+      <w:pPr>
+        <w:spacing w:after="0"/>
+        <w:ind w:left="720"/>
+        <w:rPr>
+          <w:rFonts w:ascii="Courier New" w:hAnsi="Courier New" w:cs="Courier New"/>
+          <w:sz w:val="16"/>
+          <w:szCs w:val="16"/>
+        </w:rPr>
+      </w:pPr>
+      <w:r>
+        <w:rPr>
+          <w:rFonts w:ascii="Courier New" w:hAnsi="Courier New" w:cs="Courier New"/>
+          <w:sz w:val="16"/>
+          <w:szCs w:val="16"/>
+        </w:rPr>
+        <w:t>use database INFA_METRICS;</w:t>
+      </w:r>
+    </w:p>
+    <w:p>
+      <w:pPr>
+        <w:spacing w:after="0"/>
+        <w:ind w:left="720"/>
+        <w:rPr>
+          <w:rFonts w:ascii="Courier New" w:hAnsi="Courier New" w:cs="Courier New"/>
+          <w:sz w:val="16"/>
+          <w:szCs w:val="16"/>
+        </w:rPr>
+      </w:pPr>
+      <w:r>
+        <w:rPr>
+          <w:rFonts w:ascii="Courier New" w:hAnsi="Courier New" w:cs="Courier New"/>
+          <w:sz w:val="16"/>
+          <w:szCs w:val="16"/>
+        </w:rPr>
+        <w:t>use schema INFA_METRICS.PUBLIC;</w:t>
+      </w:r>
+    </w:p>
+    <w:p>
+      <w:pPr>
+        <w:spacing w:after="0"/>
         <w:rPr>
           <w:rFonts w:cstheme="minorHAnsi"/>
         </w:rPr>
@@ -3024,59 +3794,25 @@
     <w:p>
       <w:pPr>
         <w:spacing w:after="0"/>
-        <w:ind w:left="720"/>
-        <w:rPr>
-          <w:rFonts w:ascii="Courier New" w:hAnsi="Courier New" w:cs="Courier New"/>
-          <w:sz w:val="16"/>
-          <w:szCs w:val="16"/>
-        </w:rPr>
-      </w:pPr>
-      <w:r>
-        <w:rPr>
-          <w:rFonts w:ascii="Courier New" w:hAnsi="Courier New" w:cs="Courier New"/>
-          <w:sz w:val="16"/>
-          <w:szCs w:val="16"/>
-        </w:rPr>
-        <w:t>use role INFORMATICA_METRICS_ANALYST;</w:t>
-      </w:r>
-    </w:p>
-    <w:p>
-      <w:pPr>
-        <w:spacing w:after="0"/>
-        <w:ind w:left="720"/>
-        <w:rPr>
-          <w:rFonts w:ascii="Courier New" w:hAnsi="Courier New" w:cs="Courier New"/>
-          <w:sz w:val="16"/>
-          <w:szCs w:val="16"/>
-        </w:rPr>
-      </w:pPr>
-      <w:r>
-        <w:rPr>
-          <w:rFonts w:ascii="Courier New" w:hAnsi="Courier New" w:cs="Courier New"/>
-          <w:sz w:val="16"/>
-          <w:szCs w:val="16"/>
-        </w:rPr>
-        <w:t>use database INFA_METRICS;</w:t>
-      </w:r>
-    </w:p>
-    <w:p>
-      <w:pPr>
-        <w:spacing w:after="0"/>
-        <w:ind w:left="720"/>
-        <w:rPr>
-          <w:rFonts w:ascii="Courier New" w:hAnsi="Courier New" w:cs="Courier New"/>
-          <w:sz w:val="16"/>
-          <w:szCs w:val="16"/>
-        </w:rPr>
-      </w:pPr>
-      <w:r>
-        <w:rPr>
-          <w:rFonts w:ascii="Courier New" w:hAnsi="Courier New" w:cs="Courier New"/>
-          <w:sz w:val="16"/>
-          <w:szCs w:val="16"/>
-        </w:rPr>
-        <w:t>use schema INFA_METRICS.PUBLIC;</w:t>
-      </w:r>
+        <w:rPr>
+          <w:rFonts w:cstheme="minorHAnsi"/>
+        </w:rPr>
+      </w:pPr>
+      <w:r>
+        <w:rPr>
+          <w:rFonts w:cstheme="minorHAnsi"/>
+        </w:rPr>
+        <w:tab/>
+        <w:t>TODO: show how/why columns are named with dot notation</w:t>
+      </w:r>
+    </w:p>
+    <w:p>
+      <w:pPr>
+        <w:spacing w:after="0"/>
+        <w:rPr>
+          <w:rFonts w:cstheme="minorHAnsi"/>
+        </w:rPr>
+      </w:pPr>
     </w:p>
     <w:p>
       <w:pPr>
@@ -3311,6 +4047,7 @@
                 <w:sz w:val="16"/>
                 <w:szCs w:val="16"/>
               </w:rPr>
+              <w:lastRenderedPageBreak/>
               <w:t>orgId</w:t>
             </w:r>
           </w:p>
@@ -3908,16 +4645,16 @@
     </w:p>
     <w:p>
       <w:pPr>
-        <w:spacing w:after="0"/>
-        <w:rPr>
-          <w:rFonts w:cstheme="minorHAnsi"/>
-        </w:rPr>
-      </w:pPr>
-      <w:r>
-        <w:rPr>
-          <w:rFonts w:cstheme="minorHAnsi"/>
-        </w:rPr>
+        <w:pStyle w:val="Heading1"/>
+      </w:pPr>
+      <w:r>
         <w:t>INFA Model</w:t>
+      </w:r>
+    </w:p>
+    <w:p/>
+    <w:p>
+      <w:r>
+        <w:t>TODO: show how CSV file names need to match packageName</w:t>
       </w:r>
     </w:p>
     <w:p>
@@ -4739,45 +5476,45 @@
           <w:sz w:val="16"/>
           <w:szCs w:val="16"/>
         </w:rPr>
+        <w:t xml:space="preserve">    },</w:t>
+      </w:r>
+    </w:p>
+    <w:p>
+      <w:pPr>
+        <w:spacing w:after="0"/>
+        <w:ind w:left="720"/>
+        <w:rPr>
+          <w:rFonts w:ascii="Courier New" w:hAnsi="Courier New" w:cs="Courier New"/>
+          <w:sz w:val="16"/>
+          <w:szCs w:val="16"/>
+        </w:rPr>
+      </w:pPr>
+      <w:r>
+        <w:rPr>
+          <w:rFonts w:ascii="Courier New" w:hAnsi="Courier New" w:cs="Courier New"/>
+          <w:sz w:val="16"/>
+          <w:szCs w:val="16"/>
+        </w:rPr>
+        <w:t xml:space="preserve">    {</w:t>
+      </w:r>
+    </w:p>
+    <w:p>
+      <w:pPr>
+        <w:spacing w:after="0"/>
+        <w:ind w:left="720"/>
+        <w:rPr>
+          <w:rFonts w:ascii="Courier New" w:hAnsi="Courier New" w:cs="Courier New"/>
+          <w:sz w:val="16"/>
+          <w:szCs w:val="16"/>
+        </w:rPr>
+      </w:pPr>
+      <w:r>
+        <w:rPr>
+          <w:rFonts w:ascii="Courier New" w:hAnsi="Courier New" w:cs="Courier New"/>
+          <w:sz w:val="16"/>
+          <w:szCs w:val="16"/>
+        </w:rPr>
         <w:lastRenderedPageBreak/>
-        <w:t xml:space="preserve">    },</w:t>
-      </w:r>
-    </w:p>
-    <w:p>
-      <w:pPr>
-        <w:spacing w:after="0"/>
-        <w:ind w:left="720"/>
-        <w:rPr>
-          <w:rFonts w:ascii="Courier New" w:hAnsi="Courier New" w:cs="Courier New"/>
-          <w:sz w:val="16"/>
-          <w:szCs w:val="16"/>
-        </w:rPr>
-      </w:pPr>
-      <w:r>
-        <w:rPr>
-          <w:rFonts w:ascii="Courier New" w:hAnsi="Courier New" w:cs="Courier New"/>
-          <w:sz w:val="16"/>
-          <w:szCs w:val="16"/>
-        </w:rPr>
-        <w:t xml:space="preserve">    {</w:t>
-      </w:r>
-    </w:p>
-    <w:p>
-      <w:pPr>
-        <w:spacing w:after="0"/>
-        <w:ind w:left="720"/>
-        <w:rPr>
-          <w:rFonts w:ascii="Courier New" w:hAnsi="Courier New" w:cs="Courier New"/>
-          <w:sz w:val="16"/>
-          <w:szCs w:val="16"/>
-        </w:rPr>
-      </w:pPr>
-      <w:r>
-        <w:rPr>
-          <w:rFonts w:ascii="Courier New" w:hAnsi="Courier New" w:cs="Courier New"/>
-          <w:sz w:val="16"/>
-          <w:szCs w:val="16"/>
-        </w:rPr>
         <w:t xml:space="preserve">      "name": "</w:t>
       </w:r>
       <w:r>
@@ -6087,6 +6824,7 @@
           <w:sz w:val="16"/>
           <w:szCs w:val="16"/>
         </w:rPr>
+        <w:lastRenderedPageBreak/>
         <w:t xml:space="preserve">      "custom": false,</w:t>
       </w:r>
     </w:p>
@@ -6439,7 +7177,6 @@
           <w:sz w:val="16"/>
           <w:szCs w:val="16"/>
         </w:rPr>
-        <w:lastRenderedPageBreak/>
         <w:t xml:space="preserve">      "className": "</w:t>
       </w:r>
       <w:r>
@@ -7373,6 +8110,7 @@
           <w:sz w:val="16"/>
           <w:szCs w:val="16"/>
         </w:rPr>
+        <w:lastRenderedPageBreak/>
         <w:t xml:space="preserve">      "isCuratable": false,</w:t>
       </w:r>
     </w:p>
@@ -8139,7 +8877,6 @@
           <w:sz w:val="16"/>
           <w:szCs w:val="16"/>
         </w:rPr>
-        <w:lastRenderedPageBreak/>
         <w:t xml:space="preserve">      "attributeName": "</w:t>
       </w:r>
       <w:r>
@@ -8611,6 +9348,7 @@
           <w:sz w:val="16"/>
           <w:szCs w:val="16"/>
         </w:rPr>
+        <w:lastRenderedPageBreak/>
         <w:t xml:space="preserve">    },</w:t>
       </w:r>
     </w:p>
@@ -9839,64 +10577,64 @@
           <w:sz w:val="16"/>
           <w:szCs w:val="16"/>
         </w:rPr>
+        <w:t xml:space="preserve">      "isRequired": false,</w:t>
+      </w:r>
+    </w:p>
+    <w:p>
+      <w:pPr>
+        <w:spacing w:after="0"/>
+        <w:ind w:left="720"/>
+        <w:rPr>
+          <w:rFonts w:ascii="Courier New" w:hAnsi="Courier New" w:cs="Courier New"/>
+          <w:sz w:val="16"/>
+          <w:szCs w:val="16"/>
+        </w:rPr>
+      </w:pPr>
+      <w:r>
+        <w:rPr>
+          <w:rFonts w:ascii="Courier New" w:hAnsi="Courier New" w:cs="Courier New"/>
+          <w:sz w:val="16"/>
+          <w:szCs w:val="16"/>
+        </w:rPr>
+        <w:t xml:space="preserve">      "isCuratable": false,</w:t>
+      </w:r>
+    </w:p>
+    <w:p>
+      <w:pPr>
+        <w:spacing w:after="0"/>
+        <w:ind w:left="720"/>
+        <w:rPr>
+          <w:rFonts w:ascii="Courier New" w:hAnsi="Courier New" w:cs="Courier New"/>
+          <w:sz w:val="16"/>
+          <w:szCs w:val="16"/>
+        </w:rPr>
+      </w:pPr>
+      <w:r>
+        <w:rPr>
+          <w:rFonts w:ascii="Courier New" w:hAnsi="Courier New" w:cs="Courier New"/>
+          <w:sz w:val="16"/>
+          <w:szCs w:val="16"/>
+        </w:rPr>
+        <w:t xml:space="preserve">      "deprecated": false,</w:t>
+      </w:r>
+    </w:p>
+    <w:p>
+      <w:pPr>
+        <w:spacing w:after="0"/>
+        <w:ind w:left="720"/>
+        <w:rPr>
+          <w:rFonts w:ascii="Courier New" w:hAnsi="Courier New" w:cs="Courier New"/>
+          <w:sz w:val="16"/>
+          <w:szCs w:val="16"/>
+        </w:rPr>
+      </w:pPr>
+      <w:r>
+        <w:rPr>
+          <w:rFonts w:ascii="Courier New" w:hAnsi="Courier New" w:cs="Courier New"/>
+          <w:sz w:val="16"/>
+          <w:szCs w:val="16"/>
+        </w:rPr>
         <w:lastRenderedPageBreak/>
-        <w:t xml:space="preserve">      "isRequired": false,</w:t>
-      </w:r>
-    </w:p>
-    <w:p>
-      <w:pPr>
-        <w:spacing w:after="0"/>
-        <w:ind w:left="720"/>
-        <w:rPr>
-          <w:rFonts w:ascii="Courier New" w:hAnsi="Courier New" w:cs="Courier New"/>
-          <w:sz w:val="16"/>
-          <w:szCs w:val="16"/>
-        </w:rPr>
-      </w:pPr>
-      <w:r>
-        <w:rPr>
-          <w:rFonts w:ascii="Courier New" w:hAnsi="Courier New" w:cs="Courier New"/>
-          <w:sz w:val="16"/>
-          <w:szCs w:val="16"/>
-        </w:rPr>
-        <w:t xml:space="preserve">      "isCuratable": false,</w:t>
-      </w:r>
-    </w:p>
-    <w:p>
-      <w:pPr>
-        <w:spacing w:after="0"/>
-        <w:ind w:left="720"/>
-        <w:rPr>
-          <w:rFonts w:ascii="Courier New" w:hAnsi="Courier New" w:cs="Courier New"/>
-          <w:sz w:val="16"/>
-          <w:szCs w:val="16"/>
-        </w:rPr>
-      </w:pPr>
-      <w:r>
-        <w:rPr>
-          <w:rFonts w:ascii="Courier New" w:hAnsi="Courier New" w:cs="Courier New"/>
-          <w:sz w:val="16"/>
-          <w:szCs w:val="16"/>
-        </w:rPr>
-        <w:t xml:space="preserve">      "deprecated": false,</w:t>
-      </w:r>
-    </w:p>
-    <w:p>
-      <w:pPr>
-        <w:spacing w:after="0"/>
-        <w:ind w:left="720"/>
-        <w:rPr>
-          <w:rFonts w:ascii="Courier New" w:hAnsi="Courier New" w:cs="Courier New"/>
-          <w:sz w:val="16"/>
-          <w:szCs w:val="16"/>
-        </w:rPr>
-      </w:pPr>
-      <w:r>
-        <w:rPr>
-          <w:rFonts w:ascii="Courier New" w:hAnsi="Courier New" w:cs="Courier New"/>
-          <w:sz w:val="16"/>
-          <w:szCs w:val="16"/>
-        </w:rPr>
         <w:t xml:space="preserve">      "followers": [],</w:t>
       </w:r>
     </w:p>
@@ -11134,6 +11872,7 @@
           <w:sz w:val="16"/>
           <w:szCs w:val="16"/>
         </w:rPr>
+        <w:lastRenderedPageBreak/>
         <w:t xml:space="preserve">      "className": "</w:t>
       </w:r>
       <w:r>
@@ -11514,7 +12253,6 @@
           <w:sz w:val="16"/>
           <w:szCs w:val="16"/>
         </w:rPr>
-        <w:lastRenderedPageBreak/>
         <w:t xml:space="preserve">      "isCuratable": false,</w:t>
       </w:r>
     </w:p>
@@ -12419,6 +13157,7 @@
           <w:sz w:val="16"/>
           <w:szCs w:val="16"/>
         </w:rPr>
+        <w:lastRenderedPageBreak/>
         <w:t xml:space="preserve">      "cdc": false,</w:t>
       </w:r>
     </w:p>
@@ -13190,7 +13929,6 @@
           <w:sz w:val="16"/>
           <w:szCs w:val="16"/>
         </w:rPr>
-        <w:lastRenderedPageBreak/>
         <w:t xml:space="preserve">      "deprecated": false,</w:t>
       </w:r>
     </w:p>
@@ -13705,6 +14443,7 @@
           <w:sz w:val="16"/>
           <w:szCs w:val="16"/>
         </w:rPr>
+        <w:lastRenderedPageBreak/>
         <w:t xml:space="preserve">      "isRequired": false,</w:t>
       </w:r>
     </w:p>
@@ -14866,83 +15605,83 @@
           <w:sz w:val="16"/>
           <w:szCs w:val="16"/>
         </w:rPr>
+        <w:t xml:space="preserve">      "followers": [],</w:t>
+      </w:r>
+    </w:p>
+    <w:p>
+      <w:pPr>
+        <w:spacing w:after="0"/>
+        <w:ind w:left="720"/>
+        <w:rPr>
+          <w:rFonts w:ascii="Courier New" w:hAnsi="Courier New" w:cs="Courier New"/>
+          <w:sz w:val="16"/>
+          <w:szCs w:val="16"/>
+        </w:rPr>
+      </w:pPr>
+      <w:r>
+        <w:rPr>
+          <w:rFonts w:ascii="Courier New" w:hAnsi="Courier New" w:cs="Courier New"/>
+          <w:sz w:val="16"/>
+          <w:szCs w:val="16"/>
+        </w:rPr>
+        <w:t xml:space="preserve">      "isHidden": false,</w:t>
+      </w:r>
+    </w:p>
+    <w:p>
+      <w:pPr>
+        <w:spacing w:after="0"/>
+        <w:ind w:left="720"/>
+        <w:rPr>
+          <w:rFonts w:ascii="Courier New" w:hAnsi="Courier New" w:cs="Courier New"/>
+          <w:sz w:val="16"/>
+          <w:szCs w:val="16"/>
+        </w:rPr>
+      </w:pPr>
+      <w:r>
+        <w:rPr>
+          <w:rFonts w:ascii="Courier New" w:hAnsi="Courier New" w:cs="Courier New"/>
+          <w:sz w:val="16"/>
+          <w:szCs w:val="16"/>
+        </w:rPr>
+        <w:t xml:space="preserve">      "cdc": false,</w:t>
+      </w:r>
+    </w:p>
+    <w:p>
+      <w:pPr>
+        <w:spacing w:after="0"/>
+        <w:ind w:left="720"/>
+        <w:rPr>
+          <w:rFonts w:ascii="Courier New" w:hAnsi="Courier New" w:cs="Courier New"/>
+          <w:sz w:val="16"/>
+          <w:szCs w:val="16"/>
+        </w:rPr>
+      </w:pPr>
+      <w:r>
+        <w:rPr>
+          <w:rFonts w:ascii="Courier New" w:hAnsi="Courier New" w:cs="Courier New"/>
+          <w:sz w:val="16"/>
+          <w:szCs w:val="16"/>
+        </w:rPr>
+        <w:t xml:space="preserve">      "custom": false,</w:t>
+      </w:r>
+    </w:p>
+    <w:p>
+      <w:pPr>
+        <w:spacing w:after="0"/>
+        <w:ind w:left="720"/>
+        <w:rPr>
+          <w:rFonts w:ascii="Courier New" w:hAnsi="Courier New" w:cs="Courier New"/>
+          <w:sz w:val="16"/>
+          <w:szCs w:val="16"/>
+        </w:rPr>
+      </w:pPr>
+      <w:r>
+        <w:rPr>
+          <w:rFonts w:ascii="Courier New" w:hAnsi="Courier New" w:cs="Courier New"/>
+          <w:sz w:val="16"/>
+          <w:szCs w:val="16"/>
+        </w:rPr>
         <w:lastRenderedPageBreak/>
-        <w:t xml:space="preserve">      "followers": [],</w:t>
-      </w:r>
-    </w:p>
-    <w:p>
-      <w:pPr>
-        <w:spacing w:after="0"/>
-        <w:ind w:left="720"/>
-        <w:rPr>
-          <w:rFonts w:ascii="Courier New" w:hAnsi="Courier New" w:cs="Courier New"/>
-          <w:sz w:val="16"/>
-          <w:szCs w:val="16"/>
-        </w:rPr>
-      </w:pPr>
-      <w:r>
-        <w:rPr>
-          <w:rFonts w:ascii="Courier New" w:hAnsi="Courier New" w:cs="Courier New"/>
-          <w:sz w:val="16"/>
-          <w:szCs w:val="16"/>
-        </w:rPr>
-        <w:t xml:space="preserve">      "isHidden": false,</w:t>
-      </w:r>
-    </w:p>
-    <w:p>
-      <w:pPr>
-        <w:spacing w:after="0"/>
-        <w:ind w:left="720"/>
-        <w:rPr>
-          <w:rFonts w:ascii="Courier New" w:hAnsi="Courier New" w:cs="Courier New"/>
-          <w:sz w:val="16"/>
-          <w:szCs w:val="16"/>
-        </w:rPr>
-      </w:pPr>
-      <w:r>
-        <w:rPr>
-          <w:rFonts w:ascii="Courier New" w:hAnsi="Courier New" w:cs="Courier New"/>
-          <w:sz w:val="16"/>
-          <w:szCs w:val="16"/>
-        </w:rPr>
-        <w:t xml:space="preserve">      "cdc": false,</w:t>
-      </w:r>
-    </w:p>
-    <w:p>
-      <w:pPr>
-        <w:spacing w:after="0"/>
-        <w:ind w:left="720"/>
-        <w:rPr>
-          <w:rFonts w:ascii="Courier New" w:hAnsi="Courier New" w:cs="Courier New"/>
-          <w:sz w:val="16"/>
-          <w:szCs w:val="16"/>
-        </w:rPr>
-      </w:pPr>
-      <w:r>
-        <w:rPr>
-          <w:rFonts w:ascii="Courier New" w:hAnsi="Courier New" w:cs="Courier New"/>
-          <w:sz w:val="16"/>
-          <w:szCs w:val="16"/>
-        </w:rPr>
-        <w:t xml:space="preserve">      "custom": false,</w:t>
-      </w:r>
-    </w:p>
-    <w:p>
-      <w:pPr>
-        <w:spacing w:after="0"/>
-        <w:ind w:left="720"/>
-        <w:rPr>
-          <w:rFonts w:ascii="Courier New" w:hAnsi="Courier New" w:cs="Courier New"/>
-          <w:sz w:val="16"/>
-          <w:szCs w:val="16"/>
-        </w:rPr>
-      </w:pPr>
-      <w:r>
-        <w:rPr>
-          <w:rFonts w:ascii="Courier New" w:hAnsi="Courier New" w:cs="Courier New"/>
-          <w:sz w:val="16"/>
-          <w:szCs w:val="16"/>
-        </w:rPr>
         <w:t xml:space="preserve">      "materialized": false</w:t>
       </w:r>
     </w:p>
@@ -16228,6 +16967,7 @@
           <w:sz w:val="16"/>
           <w:szCs w:val="16"/>
         </w:rPr>
+        <w:lastRenderedPageBreak/>
         <w:t xml:space="preserve">      "deprecated": false,</w:t>
       </w:r>
     </w:p>
@@ -16542,7 +17282,6 @@
           <w:sz w:val="16"/>
           <w:szCs w:val="16"/>
         </w:rPr>
-        <w:lastRenderedPageBreak/>
         <w:t xml:space="preserve">      "isHidden": false,</w:t>
       </w:r>
     </w:p>
@@ -17418,6 +18157,7 @@
           <w:sz w:val="16"/>
           <w:szCs w:val="16"/>
         </w:rPr>
+        <w:lastRenderedPageBreak/>
         <w:t>}</w:t>
       </w:r>
     </w:p>
@@ -17510,7 +18250,7 @@
       </w:pPr>
     </w:p>
     <w:sectPr>
-      <w:pgSz w:w="12240" w:h="15840"/>
+      <w:pgSz w:w="15840" w:h="12240" w:orient="landscape"/>
       <w:pgMar w:top="720" w:right="720" w:bottom="720" w:left="720" w:header="720" w:footer="720" w:gutter="0"/>
       <w:cols w:space="720"/>
       <w:docGrid w:linePitch="360"/>
@@ -17637,7 +18377,7 @@
   <w:abstractNum w:abstractNumId="1" w15:restartNumberingAfterBreak="0">
     <w:nsid w:val="19CB24B9"/>
     <w:multiLevelType w:val="hybridMultilevel"/>
-    <w:tmpl w:val="FB2C53B0"/>
+    <w:tmpl w:val="EF2603DA"/>
     <w:lvl w:ilvl="0" w:tplc="04090001">
       <w:start w:val="1"/>
       <w:numFmt w:val="bullet"/>
@@ -17650,7 +18390,7 @@
         <w:rFonts w:ascii="Symbol" w:hAnsi="Symbol" w:hint="default"/>
       </w:rPr>
     </w:lvl>
-    <w:lvl w:ilvl="1" w:tplc="04090003" w:tentative="1">
+    <w:lvl w:ilvl="1" w:tplc="04090003">
       <w:start w:val="1"/>
       <w:numFmt w:val="bullet"/>
       <w:lvlText w:val="o"/>
@@ -17750,7 +18490,7 @@
   <w:abstractNum w:abstractNumId="2" w15:restartNumberingAfterBreak="0">
     <w:nsid w:val="1A6C569F"/>
     <w:multiLevelType w:val="hybridMultilevel"/>
-    <w:tmpl w:val="CFEC204E"/>
+    <w:tmpl w:val="7E76092A"/>
     <w:lvl w:ilvl="0" w:tplc="04090001">
       <w:start w:val="1"/>
       <w:numFmt w:val="bullet"/>
@@ -17763,7 +18503,7 @@
         <w:rFonts w:ascii="Symbol" w:hAnsi="Symbol" w:hint="default"/>
       </w:rPr>
     </w:lvl>
-    <w:lvl w:ilvl="1" w:tplc="04090003" w:tentative="1">
+    <w:lvl w:ilvl="1" w:tplc="04090003">
       <w:start w:val="1"/>
       <w:numFmt w:val="bullet"/>
       <w:lvlText w:val="o"/>
@@ -17870,19 +18610,19 @@
       <w:lvlText w:val=""/>
       <w:lvlJc w:val="left"/>
       <w:pPr>
-        <w:ind w:left="1440" w:hanging="360"/>
+        <w:ind w:left="1080" w:hanging="360"/>
       </w:pPr>
       <w:rPr>
         <w:rFonts w:ascii="Symbol" w:hAnsi="Symbol" w:hint="default"/>
       </w:rPr>
     </w:lvl>
-    <w:lvl w:ilvl="1" w:tplc="04090003" w:tentative="1">
+    <w:lvl w:ilvl="1" w:tplc="04090003">
       <w:start w:val="1"/>
       <w:numFmt w:val="bullet"/>
       <w:lvlText w:val="o"/>
       <w:lvlJc w:val="left"/>
       <w:pPr>
-        <w:ind w:left="2160" w:hanging="360"/>
+        <w:ind w:left="1800" w:hanging="360"/>
       </w:pPr>
       <w:rPr>
         <w:rFonts w:ascii="Courier New" w:hAnsi="Courier New" w:cs="Courier New" w:hint="default"/>
@@ -17894,7 +18634,7 @@
       <w:lvlText w:val=""/>
       <w:lvlJc w:val="left"/>
       <w:pPr>
-        <w:ind w:left="2880" w:hanging="360"/>
+        <w:ind w:left="2520" w:hanging="360"/>
       </w:pPr>
       <w:rPr>
         <w:rFonts w:ascii="Wingdings" w:hAnsi="Wingdings" w:hint="default"/>
@@ -17906,7 +18646,7 @@
       <w:lvlText w:val=""/>
       <w:lvlJc w:val="left"/>
       <w:pPr>
-        <w:ind w:left="3600" w:hanging="360"/>
+        <w:ind w:left="3240" w:hanging="360"/>
       </w:pPr>
       <w:rPr>
         <w:rFonts w:ascii="Symbol" w:hAnsi="Symbol" w:hint="default"/>
@@ -17918,7 +18658,7 @@
       <w:lvlText w:val="o"/>
       <w:lvlJc w:val="left"/>
       <w:pPr>
-        <w:ind w:left="4320" w:hanging="360"/>
+        <w:ind w:left="3960" w:hanging="360"/>
       </w:pPr>
       <w:rPr>
         <w:rFonts w:ascii="Courier New" w:hAnsi="Courier New" w:cs="Courier New" w:hint="default"/>
@@ -17930,7 +18670,7 @@
       <w:lvlText w:val=""/>
       <w:lvlJc w:val="left"/>
       <w:pPr>
-        <w:ind w:left="5040" w:hanging="360"/>
+        <w:ind w:left="4680" w:hanging="360"/>
       </w:pPr>
       <w:rPr>
         <w:rFonts w:ascii="Wingdings" w:hAnsi="Wingdings" w:hint="default"/>
@@ -17942,7 +18682,7 @@
       <w:lvlText w:val=""/>
       <w:lvlJc w:val="left"/>
       <w:pPr>
-        <w:ind w:left="5760" w:hanging="360"/>
+        <w:ind w:left="5400" w:hanging="360"/>
       </w:pPr>
       <w:rPr>
         <w:rFonts w:ascii="Symbol" w:hAnsi="Symbol" w:hint="default"/>
@@ -17954,7 +18694,7 @@
       <w:lvlText w:val="o"/>
       <w:lvlJc w:val="left"/>
       <w:pPr>
-        <w:ind w:left="6480" w:hanging="360"/>
+        <w:ind w:left="6120" w:hanging="360"/>
       </w:pPr>
       <w:rPr>
         <w:rFonts w:ascii="Courier New" w:hAnsi="Courier New" w:cs="Courier New" w:hint="default"/>
@@ -17966,7 +18706,7 @@
       <w:lvlText w:val=""/>
       <w:lvlJc w:val="left"/>
       <w:pPr>
-        <w:ind w:left="7200" w:hanging="360"/>
+        <w:ind w:left="6840" w:hanging="360"/>
       </w:pPr>
       <w:rPr>
         <w:rFonts w:ascii="Wingdings" w:hAnsi="Wingdings" w:hint="default"/>

</xml_diff>